<commit_message>
novas telas e declaracao de escopo
</commit_message>
<xml_diff>
--- a/Documentos/GraphNet - Declaracao de Escopo.docx
+++ b/Documentos/GraphNet - Declaracao de Escopo.docx
@@ -5,17 +5,17 @@
     <w:tbl>
       <w:tblPr>
         <w:tblStyle w:val="Tabelacomgrade"/>
-        <w:tblW w:w="0" w:type="auto"/>
+        <w:tblW w:w="9180" w:type="dxa"/>
         <w:tblInd w:w="-113" w:type="dxa"/>
         <w:tblLook w:val="04A0" w:firstRow="1" w:lastRow="0" w:firstColumn="1" w:lastColumn="0" w:noHBand="0" w:noVBand="1"/>
       </w:tblPr>
       <w:tblGrid>
-        <w:gridCol w:w="8827"/>
+        <w:gridCol w:w="9180"/>
       </w:tblGrid>
       <w:tr>
         <w:tc>
           <w:tcPr>
-            <w:tcW w:w="8827" w:type="dxa"/>
+            <w:tcW w:w="9180" w:type="dxa"/>
           </w:tcPr>
           <w:p>
             <w:pPr>
@@ -40,6 +40,16 @@
               </w:rPr>
               <w:t>UNISUL</w:t>
             </w:r>
+            <w:r>
+              <w:rPr>
+                <w:rFonts w:ascii="Arial" w:hAnsi="Arial" w:cs="Arial"/>
+                <w:b/>
+                <w:noProof/>
+                <w:sz w:val="36"/>
+                <w:szCs w:val="36"/>
+              </w:rPr>
+              <w:t xml:space="preserve"> – Universidade do Sul de Santa Catarina</w:t>
+            </w:r>
           </w:p>
           <w:p>
             <w:pPr>
@@ -48,6 +58,7 @@
               <w:jc w:val="center"/>
               <w:rPr>
                 <w:rFonts w:ascii="Arial" w:hAnsi="Arial" w:cs="Arial"/>
+                <w:b/>
                 <w:noProof/>
                 <w:sz w:val="24"/>
                 <w:szCs w:val="24"/>
@@ -56,11 +67,12 @@
             <w:r>
               <w:rPr>
                 <w:rFonts w:ascii="Arial" w:hAnsi="Arial" w:cs="Arial"/>
+                <w:b/>
                 <w:noProof/>
                 <w:sz w:val="24"/>
                 <w:szCs w:val="24"/>
               </w:rPr>
-              <w:t>Francisco de Assis de Mello Jr., Júlia Luiz Cardoso,</w:t>
+              <w:t>Gestao em Projetos de T.I.</w:t>
             </w:r>
           </w:p>
           <w:p>
@@ -82,7 +94,7 @@
                 <w:sz w:val="24"/>
                 <w:szCs w:val="24"/>
               </w:rPr>
-              <w:t>Gustavo Zancheta Ribeiro e Lucas de Abreu</w:t>
+              <w:t>Francisco de Assis de Mello Jr., Júlia Luiz Cardoso,</w:t>
             </w:r>
           </w:p>
           <w:p>
@@ -97,6 +109,15 @@
                 <w:szCs w:val="24"/>
               </w:rPr>
             </w:pPr>
+            <w:r>
+              <w:rPr>
+                <w:rFonts w:ascii="Arial" w:hAnsi="Arial" w:cs="Arial"/>
+                <w:noProof/>
+                <w:sz w:val="24"/>
+                <w:szCs w:val="24"/>
+              </w:rPr>
+              <w:t>Gustavo Zancheta Ribeiro e Lucas de Abreu</w:t>
+            </w:r>
           </w:p>
           <w:p>
             <w:pPr>
@@ -105,6 +126,19 @@
               <w:jc w:val="center"/>
               <w:rPr>
                 <w:rFonts w:ascii="Arial" w:hAnsi="Arial" w:cs="Arial"/>
+                <w:noProof/>
+                <w:sz w:val="24"/>
+                <w:szCs w:val="24"/>
+              </w:rPr>
+            </w:pPr>
+          </w:p>
+          <w:p>
+            <w:pPr>
+              <w:spacing w:after="44" w:line="360" w:lineRule="auto"/>
+              <w:ind w:right="-333"/>
+              <w:jc w:val="center"/>
+              <w:rPr>
+                <w:rFonts w:ascii="Arial" w:hAnsi="Arial" w:cs="Arial"/>
               </w:rPr>
             </w:pPr>
             <w:r>
@@ -114,8 +148,8 @@
               </w:rPr>
               <w:drawing>
                 <wp:inline distT="0" distB="0" distL="0" distR="0">
-                  <wp:extent cx="4609465" cy="1834946"/>
-                  <wp:effectExtent l="0" t="0" r="635" b="0"/>
+                  <wp:extent cx="5130128" cy="1727200"/>
+                  <wp:effectExtent l="0" t="0" r="0" b="6350"/>
                   <wp:docPr id="5" name="Imagem 5"/>
                   <wp:cNvGraphicFramePr>
                     <a:graphicFrameLocks xmlns:a="http://schemas.openxmlformats.org/drawingml/2006/main" noChangeAspect="1"/>
@@ -129,21 +163,22 @@
                             <a:picLocks noChangeAspect="1" noChangeArrowheads="1"/>
                           </pic:cNvPicPr>
                         </pic:nvPicPr>
-                        <pic:blipFill rotWithShape="1">
-                          <a:blip r:embed="rId7" cstate="print">
+                        <pic:blipFill>
+                          <a:blip r:embed="rId7">
                             <a:extLst>
                               <a:ext uri="{28A0092B-C50C-407E-A947-70E740481C1C}">
                                 <a14:useLocalDpi xmlns:a14="http://schemas.microsoft.com/office/drawing/2010/main" val="0"/>
                               </a:ext>
                             </a:extLst>
                           </a:blip>
-                          <a:srcRect l="2024"/>
-                          <a:stretch/>
+                          <a:stretch>
+                            <a:fillRect/>
+                          </a:stretch>
                         </pic:blipFill>
                         <pic:spPr bwMode="auto">
                           <a:xfrm>
                             <a:off x="0" y="0"/>
-                            <a:ext cx="4620694" cy="1839416"/>
+                            <a:ext cx="5138143" cy="1729898"/>
                           </a:xfrm>
                           <a:prstGeom prst="rect">
                             <a:avLst/>
@@ -251,20 +286,6 @@
             <w:pPr>
               <w:spacing w:after="44" w:line="360" w:lineRule="auto"/>
               <w:ind w:right="-333"/>
-              <w:jc w:val="center"/>
-              <w:rPr>
-                <w:rFonts w:ascii="Arial" w:hAnsi="Arial" w:cs="Arial"/>
-                <w:b/>
-                <w:sz w:val="36"/>
-                <w:szCs w:val="36"/>
-              </w:rPr>
-            </w:pPr>
-          </w:p>
-          <w:p>
-            <w:pPr>
-              <w:spacing w:after="44" w:line="360" w:lineRule="auto"/>
-              <w:ind w:right="-333"/>
-              <w:jc w:val="center"/>
               <w:rPr>
                 <w:rFonts w:ascii="Arial" w:hAnsi="Arial" w:cs="Arial"/>
                 <w:b/>
@@ -554,19 +575,14 @@
     </w:p>
     <w:tbl>
       <w:tblPr>
-        <w:tblStyle w:val="TableGrid"/>
+        <w:tblStyle w:val="Tabelacomgrade"/>
         <w:tblW w:w="8992" w:type="dxa"/>
-        <w:tblInd w:w="-66" w:type="dxa"/>
-        <w:tblCellMar>
-          <w:left w:w="70" w:type="dxa"/>
-          <w:right w:w="41" w:type="dxa"/>
-        </w:tblCellMar>
         <w:tblLook w:val="04A0" w:firstRow="1" w:lastRow="0" w:firstColumn="1" w:lastColumn="0" w:noHBand="0" w:noVBand="1"/>
       </w:tblPr>
       <w:tblGrid>
-        <w:gridCol w:w="863"/>
-        <w:gridCol w:w="2459"/>
-        <w:gridCol w:w="5670"/>
+        <w:gridCol w:w="923"/>
+        <w:gridCol w:w="2447"/>
+        <w:gridCol w:w="5622"/>
       </w:tblGrid>
       <w:tr>
         <w:trPr>
@@ -575,13 +591,7 @@
         <w:tc>
           <w:tcPr>
             <w:tcW w:w="863" w:type="dxa"/>
-            <w:tcBorders>
-              <w:top w:val="single" w:sz="8" w:space="0" w:color="000000"/>
-              <w:left w:val="single" w:sz="4" w:space="0" w:color="000000"/>
-              <w:bottom w:val="single" w:sz="7" w:space="0" w:color="000000"/>
-              <w:right w:val="single" w:sz="4" w:space="0" w:color="000000"/>
-            </w:tcBorders>
-            <w:shd w:val="clear" w:color="auto" w:fill="D9D9D9"/>
+            <w:shd w:val="clear" w:color="auto" w:fill="D9D9D9" w:themeFill="background1" w:themeFillShade="D9"/>
           </w:tcPr>
           <w:p>
             <w:pPr>
@@ -605,13 +615,8 @@
         <w:tc>
           <w:tcPr>
             <w:tcW w:w="2459" w:type="dxa"/>
-            <w:tcBorders>
-              <w:top w:val="single" w:sz="8" w:space="0" w:color="000000"/>
-              <w:left w:val="single" w:sz="4" w:space="0" w:color="000000"/>
-              <w:bottom w:val="single" w:sz="7" w:space="0" w:color="000000"/>
-              <w:right w:val="single" w:sz="4" w:space="0" w:color="000000"/>
-            </w:tcBorders>
-            <w:shd w:val="clear" w:color="auto" w:fill="D9D9D9"/>
+            <w:shd w:val="clear" w:color="auto" w:fill="D9D9D9" w:themeFill="background1" w:themeFillShade="D9"/>
+            <w:vAlign w:val="center"/>
           </w:tcPr>
           <w:p>
             <w:pPr>
@@ -637,13 +642,7 @@
         <w:tc>
           <w:tcPr>
             <w:tcW w:w="5670" w:type="dxa"/>
-            <w:tcBorders>
-              <w:top w:val="single" w:sz="8" w:space="0" w:color="000000"/>
-              <w:left w:val="single" w:sz="4" w:space="0" w:color="000000"/>
-              <w:bottom w:val="single" w:sz="7" w:space="0" w:color="000000"/>
-              <w:right w:val="single" w:sz="3" w:space="0" w:color="000000"/>
-            </w:tcBorders>
-            <w:shd w:val="clear" w:color="auto" w:fill="D9D9D9"/>
+            <w:shd w:val="clear" w:color="auto" w:fill="D9D9D9" w:themeFill="background1" w:themeFillShade="D9"/>
           </w:tcPr>
           <w:p>
             <w:pPr>
@@ -672,12 +671,6 @@
         <w:tc>
           <w:tcPr>
             <w:tcW w:w="863" w:type="dxa"/>
-            <w:tcBorders>
-              <w:top w:val="single" w:sz="7" w:space="0" w:color="000000"/>
-              <w:left w:val="single" w:sz="4" w:space="0" w:color="000000"/>
-              <w:bottom w:val="single" w:sz="4" w:space="0" w:color="000000"/>
-              <w:right w:val="single" w:sz="4" w:space="0" w:color="000000"/>
-            </w:tcBorders>
             <w:vAlign w:val="center"/>
           </w:tcPr>
           <w:p>
@@ -700,12 +693,6 @@
         <w:tc>
           <w:tcPr>
             <w:tcW w:w="2459" w:type="dxa"/>
-            <w:tcBorders>
-              <w:top w:val="single" w:sz="7" w:space="0" w:color="000000"/>
-              <w:left w:val="single" w:sz="4" w:space="0" w:color="000000"/>
-              <w:bottom w:val="single" w:sz="4" w:space="0" w:color="000000"/>
-              <w:right w:val="single" w:sz="4" w:space="0" w:color="000000"/>
-            </w:tcBorders>
             <w:vAlign w:val="center"/>
           </w:tcPr>
           <w:p>
@@ -727,13 +714,6 @@
         <w:tc>
           <w:tcPr>
             <w:tcW w:w="5670" w:type="dxa"/>
-            <w:tcBorders>
-              <w:top w:val="single" w:sz="7" w:space="0" w:color="000000"/>
-              <w:left w:val="single" w:sz="4" w:space="0" w:color="000000"/>
-              <w:bottom w:val="single" w:sz="4" w:space="0" w:color="000000"/>
-              <w:right w:val="single" w:sz="3" w:space="0" w:color="000000"/>
-            </w:tcBorders>
-            <w:vAlign w:val="bottom"/>
           </w:tcPr>
           <w:p>
             <w:pPr>
@@ -759,12 +739,6 @@
         <w:tc>
           <w:tcPr>
             <w:tcW w:w="863" w:type="dxa"/>
-            <w:tcBorders>
-              <w:top w:val="single" w:sz="4" w:space="0" w:color="000000"/>
-              <w:left w:val="single" w:sz="4" w:space="0" w:color="000000"/>
-              <w:bottom w:val="single" w:sz="4" w:space="0" w:color="000000"/>
-              <w:right w:val="single" w:sz="4" w:space="0" w:color="000000"/>
-            </w:tcBorders>
             <w:vAlign w:val="center"/>
           </w:tcPr>
           <w:p>
@@ -787,12 +761,6 @@
         <w:tc>
           <w:tcPr>
             <w:tcW w:w="2459" w:type="dxa"/>
-            <w:tcBorders>
-              <w:top w:val="single" w:sz="4" w:space="0" w:color="000000"/>
-              <w:left w:val="single" w:sz="4" w:space="0" w:color="000000"/>
-              <w:bottom w:val="single" w:sz="4" w:space="0" w:color="000000"/>
-              <w:right w:val="single" w:sz="4" w:space="0" w:color="000000"/>
-            </w:tcBorders>
             <w:vAlign w:val="center"/>
           </w:tcPr>
           <w:p>
@@ -814,13 +782,6 @@
         <w:tc>
           <w:tcPr>
             <w:tcW w:w="5670" w:type="dxa"/>
-            <w:tcBorders>
-              <w:top w:val="single" w:sz="4" w:space="0" w:color="000000"/>
-              <w:left w:val="single" w:sz="4" w:space="0" w:color="000000"/>
-              <w:bottom w:val="single" w:sz="4" w:space="0" w:color="000000"/>
-              <w:right w:val="single" w:sz="3" w:space="0" w:color="000000"/>
-            </w:tcBorders>
-            <w:vAlign w:val="bottom"/>
           </w:tcPr>
           <w:p>
             <w:pPr>
@@ -860,20 +821,14 @@
     </w:p>
     <w:tbl>
       <w:tblPr>
-        <w:tblStyle w:val="TableGrid"/>
-        <w:tblW w:w="9121" w:type="dxa"/>
-        <w:tblInd w:w="-64" w:type="dxa"/>
-        <w:tblCellMar>
-          <w:top w:w="4" w:type="dxa"/>
-          <w:left w:w="66" w:type="dxa"/>
-          <w:right w:w="8" w:type="dxa"/>
-        </w:tblCellMar>
+        <w:tblStyle w:val="Tabelacomgrade"/>
+        <w:tblW w:w="8926" w:type="dxa"/>
         <w:tblLook w:val="04A0" w:firstRow="1" w:lastRow="0" w:firstColumn="1" w:lastColumn="0" w:noHBand="0" w:noVBand="1"/>
       </w:tblPr>
       <w:tblGrid>
-        <w:gridCol w:w="856"/>
-        <w:gridCol w:w="2460"/>
-        <w:gridCol w:w="5805"/>
+        <w:gridCol w:w="920"/>
+        <w:gridCol w:w="2448"/>
+        <w:gridCol w:w="5558"/>
       </w:tblGrid>
       <w:tr>
         <w:trPr>
@@ -881,14 +836,8 @@
         </w:trPr>
         <w:tc>
           <w:tcPr>
-            <w:tcW w:w="856" w:type="dxa"/>
-            <w:tcBorders>
-              <w:top w:val="single" w:sz="7" w:space="0" w:color="000000"/>
-              <w:left w:val="single" w:sz="7" w:space="0" w:color="000000"/>
-              <w:bottom w:val="single" w:sz="8" w:space="0" w:color="000000"/>
-              <w:right w:val="single" w:sz="7" w:space="0" w:color="000000"/>
-            </w:tcBorders>
-            <w:shd w:val="clear" w:color="auto" w:fill="D9D9D9"/>
+            <w:tcW w:w="920" w:type="dxa"/>
+            <w:shd w:val="clear" w:color="auto" w:fill="D9D9D9" w:themeFill="background1" w:themeFillShade="D9"/>
           </w:tcPr>
           <w:p>
             <w:pPr>
@@ -911,14 +860,8 @@
         </w:tc>
         <w:tc>
           <w:tcPr>
-            <w:tcW w:w="2460" w:type="dxa"/>
-            <w:tcBorders>
-              <w:top w:val="single" w:sz="7" w:space="0" w:color="000000"/>
-              <w:left w:val="single" w:sz="7" w:space="0" w:color="000000"/>
-              <w:bottom w:val="single" w:sz="8" w:space="0" w:color="000000"/>
-              <w:right w:val="single" w:sz="7" w:space="0" w:color="000000"/>
-            </w:tcBorders>
-            <w:shd w:val="clear" w:color="auto" w:fill="D9D9D9"/>
+            <w:tcW w:w="2448" w:type="dxa"/>
+            <w:shd w:val="clear" w:color="auto" w:fill="D9D9D9" w:themeFill="background1" w:themeFillShade="D9"/>
           </w:tcPr>
           <w:p>
             <w:pPr>
@@ -941,14 +884,8 @@
         </w:tc>
         <w:tc>
           <w:tcPr>
-            <w:tcW w:w="5805" w:type="dxa"/>
-            <w:tcBorders>
-              <w:top w:val="single" w:sz="7" w:space="0" w:color="000000"/>
-              <w:left w:val="single" w:sz="7" w:space="0" w:color="000000"/>
-              <w:bottom w:val="single" w:sz="8" w:space="0" w:color="000000"/>
-              <w:right w:val="single" w:sz="7" w:space="0" w:color="000000"/>
-            </w:tcBorders>
-            <w:shd w:val="clear" w:color="auto" w:fill="D9D9D9"/>
+            <w:tcW w:w="5558" w:type="dxa"/>
+            <w:shd w:val="clear" w:color="auto" w:fill="D9D9D9" w:themeFill="background1" w:themeFillShade="D9"/>
           </w:tcPr>
           <w:p>
             <w:pPr>
@@ -976,14 +913,7 @@
         </w:trPr>
         <w:tc>
           <w:tcPr>
-            <w:tcW w:w="856" w:type="dxa"/>
-            <w:tcBorders>
-              <w:top w:val="single" w:sz="8" w:space="0" w:color="000000"/>
-              <w:left w:val="single" w:sz="4" w:space="0" w:color="000000"/>
-              <w:bottom w:val="single" w:sz="8" w:space="0" w:color="000000"/>
-              <w:right w:val="single" w:sz="3" w:space="0" w:color="000000"/>
-            </w:tcBorders>
-            <w:vAlign w:val="center"/>
+            <w:tcW w:w="920" w:type="dxa"/>
           </w:tcPr>
           <w:p>
             <w:pPr>
@@ -1005,13 +935,7 @@
         </w:tc>
         <w:tc>
           <w:tcPr>
-            <w:tcW w:w="2460" w:type="dxa"/>
-            <w:tcBorders>
-              <w:top w:val="single" w:sz="8" w:space="0" w:color="000000"/>
-              <w:left w:val="single" w:sz="3" w:space="0" w:color="000000"/>
-              <w:bottom w:val="single" w:sz="8" w:space="0" w:color="000000"/>
-              <w:right w:val="single" w:sz="4" w:space="0" w:color="000000"/>
-            </w:tcBorders>
+            <w:tcW w:w="2448" w:type="dxa"/>
             <w:vAlign w:val="center"/>
           </w:tcPr>
           <w:p>
@@ -1033,14 +957,7 @@
         </w:tc>
         <w:tc>
           <w:tcPr>
-            <w:tcW w:w="5805" w:type="dxa"/>
-            <w:tcBorders>
-              <w:top w:val="single" w:sz="8" w:space="0" w:color="000000"/>
-              <w:left w:val="single" w:sz="4" w:space="0" w:color="000000"/>
-              <w:bottom w:val="single" w:sz="8" w:space="0" w:color="000000"/>
-              <w:right w:val="single" w:sz="3" w:space="0" w:color="000000"/>
-            </w:tcBorders>
-            <w:vAlign w:val="center"/>
+            <w:tcW w:w="5558" w:type="dxa"/>
           </w:tcPr>
           <w:p>
             <w:pPr>
@@ -1110,14 +1027,7 @@
         </w:trPr>
         <w:tc>
           <w:tcPr>
-            <w:tcW w:w="856" w:type="dxa"/>
-            <w:tcBorders>
-              <w:top w:val="single" w:sz="8" w:space="0" w:color="000000"/>
-              <w:left w:val="single" w:sz="4" w:space="0" w:color="000000"/>
-              <w:bottom w:val="single" w:sz="8" w:space="0" w:color="000000"/>
-              <w:right w:val="single" w:sz="3" w:space="0" w:color="000000"/>
-            </w:tcBorders>
-            <w:vAlign w:val="center"/>
+            <w:tcW w:w="920" w:type="dxa"/>
           </w:tcPr>
           <w:p>
             <w:pPr>
@@ -1139,13 +1049,7 @@
         </w:tc>
         <w:tc>
           <w:tcPr>
-            <w:tcW w:w="2460" w:type="dxa"/>
-            <w:tcBorders>
-              <w:top w:val="single" w:sz="8" w:space="0" w:color="000000"/>
-              <w:left w:val="single" w:sz="3" w:space="0" w:color="000000"/>
-              <w:bottom w:val="single" w:sz="8" w:space="0" w:color="000000"/>
-              <w:right w:val="single" w:sz="4" w:space="0" w:color="000000"/>
-            </w:tcBorders>
+            <w:tcW w:w="2448" w:type="dxa"/>
             <w:vAlign w:val="center"/>
           </w:tcPr>
           <w:p>
@@ -1167,14 +1071,7 @@
         </w:tc>
         <w:tc>
           <w:tcPr>
-            <w:tcW w:w="5805" w:type="dxa"/>
-            <w:tcBorders>
-              <w:top w:val="single" w:sz="8" w:space="0" w:color="000000"/>
-              <w:left w:val="single" w:sz="4" w:space="0" w:color="000000"/>
-              <w:bottom w:val="single" w:sz="8" w:space="0" w:color="000000"/>
-              <w:right w:val="single" w:sz="3" w:space="0" w:color="000000"/>
-            </w:tcBorders>
-            <w:vAlign w:val="center"/>
+            <w:tcW w:w="5558" w:type="dxa"/>
           </w:tcPr>
           <w:p>
             <w:pPr>
@@ -1257,19 +1154,13 @@
     </w:p>
     <w:tbl>
       <w:tblPr>
-        <w:tblStyle w:val="TableGrid"/>
-        <w:tblW w:w="9124" w:type="dxa"/>
-        <w:tblInd w:w="-66" w:type="dxa"/>
-        <w:tblCellMar>
-          <w:top w:w="8" w:type="dxa"/>
-          <w:left w:w="70" w:type="dxa"/>
-          <w:right w:w="41" w:type="dxa"/>
-        </w:tblCellMar>
+        <w:tblStyle w:val="Tabelacomgrade"/>
+        <w:tblW w:w="8926" w:type="dxa"/>
         <w:tblLook w:val="04A0" w:firstRow="1" w:lastRow="0" w:firstColumn="1" w:lastColumn="0" w:noHBand="0" w:noVBand="1"/>
       </w:tblPr>
       <w:tblGrid>
-        <w:gridCol w:w="863"/>
-        <w:gridCol w:w="8261"/>
+        <w:gridCol w:w="923"/>
+        <w:gridCol w:w="8003"/>
       </w:tblGrid>
       <w:tr>
         <w:trPr>
@@ -1277,14 +1168,8 @@
         </w:trPr>
         <w:tc>
           <w:tcPr>
-            <w:tcW w:w="863" w:type="dxa"/>
-            <w:tcBorders>
-              <w:top w:val="single" w:sz="7" w:space="0" w:color="000000"/>
-              <w:left w:val="single" w:sz="4" w:space="0" w:color="000000"/>
-              <w:bottom w:val="single" w:sz="8" w:space="0" w:color="000000"/>
-              <w:right w:val="single" w:sz="4" w:space="0" w:color="000000"/>
-            </w:tcBorders>
-            <w:shd w:val="clear" w:color="auto" w:fill="D9D9D9"/>
+            <w:tcW w:w="923" w:type="dxa"/>
+            <w:shd w:val="clear" w:color="auto" w:fill="D9D9D9" w:themeFill="background1" w:themeFillShade="D9"/>
           </w:tcPr>
           <w:p>
             <w:pPr>
@@ -1307,14 +1192,8 @@
         </w:tc>
         <w:tc>
           <w:tcPr>
-            <w:tcW w:w="8261" w:type="dxa"/>
-            <w:tcBorders>
-              <w:top w:val="single" w:sz="7" w:space="0" w:color="000000"/>
-              <w:left w:val="single" w:sz="4" w:space="0" w:color="000000"/>
-              <w:bottom w:val="single" w:sz="8" w:space="0" w:color="000000"/>
-              <w:right w:val="single" w:sz="3" w:space="0" w:color="000000"/>
-            </w:tcBorders>
-            <w:shd w:val="clear" w:color="auto" w:fill="D9D9D9"/>
+            <w:tcW w:w="8003" w:type="dxa"/>
+            <w:shd w:val="clear" w:color="auto" w:fill="D9D9D9" w:themeFill="background1" w:themeFillShade="D9"/>
           </w:tcPr>
           <w:p>
             <w:pPr>
@@ -1342,13 +1221,7 @@
         </w:trPr>
         <w:tc>
           <w:tcPr>
-            <w:tcW w:w="863" w:type="dxa"/>
-            <w:tcBorders>
-              <w:top w:val="single" w:sz="8" w:space="0" w:color="000000"/>
-              <w:left w:val="single" w:sz="4" w:space="0" w:color="000000"/>
-              <w:bottom w:val="single" w:sz="7" w:space="0" w:color="000000"/>
-              <w:right w:val="single" w:sz="4" w:space="0" w:color="000000"/>
-            </w:tcBorders>
+            <w:tcW w:w="923" w:type="dxa"/>
           </w:tcPr>
           <w:p>
             <w:pPr>
@@ -1370,13 +1243,7 @@
         </w:tc>
         <w:tc>
           <w:tcPr>
-            <w:tcW w:w="8261" w:type="dxa"/>
-            <w:tcBorders>
-              <w:top w:val="single" w:sz="8" w:space="0" w:color="000000"/>
-              <w:left w:val="single" w:sz="4" w:space="0" w:color="000000"/>
-              <w:bottom w:val="single" w:sz="7" w:space="0" w:color="000000"/>
-              <w:right w:val="single" w:sz="3" w:space="0" w:color="000000"/>
-            </w:tcBorders>
+            <w:tcW w:w="8003" w:type="dxa"/>
           </w:tcPr>
           <w:p>
             <w:pPr>
@@ -1401,13 +1268,7 @@
         </w:trPr>
         <w:tc>
           <w:tcPr>
-            <w:tcW w:w="863" w:type="dxa"/>
-            <w:tcBorders>
-              <w:top w:val="single" w:sz="7" w:space="0" w:color="000000"/>
-              <w:left w:val="single" w:sz="4" w:space="0" w:color="000000"/>
-              <w:bottom w:val="single" w:sz="7" w:space="0" w:color="000000"/>
-              <w:right w:val="single" w:sz="4" w:space="0" w:color="000000"/>
-            </w:tcBorders>
+            <w:tcW w:w="923" w:type="dxa"/>
           </w:tcPr>
           <w:p>
             <w:pPr>
@@ -1428,13 +1289,7 @@
         </w:tc>
         <w:tc>
           <w:tcPr>
-            <w:tcW w:w="8261" w:type="dxa"/>
-            <w:tcBorders>
-              <w:top w:val="single" w:sz="7" w:space="0" w:color="000000"/>
-              <w:left w:val="single" w:sz="4" w:space="0" w:color="000000"/>
-              <w:bottom w:val="single" w:sz="7" w:space="0" w:color="000000"/>
-              <w:right w:val="single" w:sz="3" w:space="0" w:color="000000"/>
-            </w:tcBorders>
+            <w:tcW w:w="8003" w:type="dxa"/>
           </w:tcPr>
           <w:p>
             <w:pPr>
@@ -1459,13 +1314,7 @@
         </w:trPr>
         <w:tc>
           <w:tcPr>
-            <w:tcW w:w="863" w:type="dxa"/>
-            <w:tcBorders>
-              <w:top w:val="single" w:sz="7" w:space="0" w:color="000000"/>
-              <w:left w:val="single" w:sz="4" w:space="0" w:color="000000"/>
-              <w:bottom w:val="single" w:sz="7" w:space="0" w:color="000000"/>
-              <w:right w:val="single" w:sz="4" w:space="0" w:color="000000"/>
-            </w:tcBorders>
+            <w:tcW w:w="923" w:type="dxa"/>
           </w:tcPr>
           <w:p>
             <w:pPr>
@@ -1486,13 +1335,7 @@
         </w:tc>
         <w:tc>
           <w:tcPr>
-            <w:tcW w:w="8261" w:type="dxa"/>
-            <w:tcBorders>
-              <w:top w:val="single" w:sz="7" w:space="0" w:color="000000"/>
-              <w:left w:val="single" w:sz="4" w:space="0" w:color="000000"/>
-              <w:bottom w:val="single" w:sz="7" w:space="0" w:color="000000"/>
-              <w:right w:val="single" w:sz="3" w:space="0" w:color="000000"/>
-            </w:tcBorders>
+            <w:tcW w:w="8003" w:type="dxa"/>
           </w:tcPr>
           <w:p>
             <w:pPr>
@@ -1517,13 +1360,7 @@
         </w:trPr>
         <w:tc>
           <w:tcPr>
-            <w:tcW w:w="863" w:type="dxa"/>
-            <w:tcBorders>
-              <w:top w:val="single" w:sz="7" w:space="0" w:color="000000"/>
-              <w:left w:val="single" w:sz="4" w:space="0" w:color="000000"/>
-              <w:bottom w:val="single" w:sz="8" w:space="0" w:color="000000"/>
-              <w:right w:val="single" w:sz="4" w:space="0" w:color="000000"/>
-            </w:tcBorders>
+            <w:tcW w:w="923" w:type="dxa"/>
           </w:tcPr>
           <w:p>
             <w:pPr>
@@ -1544,13 +1381,7 @@
         </w:tc>
         <w:tc>
           <w:tcPr>
-            <w:tcW w:w="8261" w:type="dxa"/>
-            <w:tcBorders>
-              <w:top w:val="single" w:sz="7" w:space="0" w:color="000000"/>
-              <w:left w:val="single" w:sz="4" w:space="0" w:color="000000"/>
-              <w:bottom w:val="single" w:sz="8" w:space="0" w:color="000000"/>
-              <w:right w:val="single" w:sz="3" w:space="0" w:color="000000"/>
-            </w:tcBorders>
+            <w:tcW w:w="8003" w:type="dxa"/>
           </w:tcPr>
           <w:p>
             <w:pPr>
@@ -1597,19 +1428,13 @@
     </w:p>
     <w:tbl>
       <w:tblPr>
-        <w:tblStyle w:val="TableGrid"/>
-        <w:tblW w:w="9124" w:type="dxa"/>
-        <w:tblInd w:w="-66" w:type="dxa"/>
-        <w:tblCellMar>
-          <w:top w:w="8" w:type="dxa"/>
-          <w:left w:w="70" w:type="dxa"/>
-          <w:right w:w="41" w:type="dxa"/>
-        </w:tblCellMar>
+        <w:tblStyle w:val="Tabelacomgrade"/>
+        <w:tblW w:w="8926" w:type="dxa"/>
         <w:tblLook w:val="04A0" w:firstRow="1" w:lastRow="0" w:firstColumn="1" w:lastColumn="0" w:noHBand="0" w:noVBand="1"/>
       </w:tblPr>
       <w:tblGrid>
-        <w:gridCol w:w="863"/>
-        <w:gridCol w:w="8261"/>
+        <w:gridCol w:w="923"/>
+        <w:gridCol w:w="8003"/>
       </w:tblGrid>
       <w:tr>
         <w:trPr>
@@ -1617,14 +1442,8 @@
         </w:trPr>
         <w:tc>
           <w:tcPr>
-            <w:tcW w:w="863" w:type="dxa"/>
-            <w:tcBorders>
-              <w:top w:val="single" w:sz="7" w:space="0" w:color="000000"/>
-              <w:left w:val="single" w:sz="4" w:space="0" w:color="000000"/>
-              <w:bottom w:val="single" w:sz="8" w:space="0" w:color="000000"/>
-              <w:right w:val="single" w:sz="4" w:space="0" w:color="000000"/>
-            </w:tcBorders>
-            <w:shd w:val="clear" w:color="auto" w:fill="D9D9D9"/>
+            <w:tcW w:w="923" w:type="dxa"/>
+            <w:shd w:val="clear" w:color="auto" w:fill="D9D9D9" w:themeFill="background1" w:themeFillShade="D9"/>
           </w:tcPr>
           <w:p>
             <w:pPr>
@@ -1647,14 +1466,8 @@
         </w:tc>
         <w:tc>
           <w:tcPr>
-            <w:tcW w:w="8261" w:type="dxa"/>
-            <w:tcBorders>
-              <w:top w:val="single" w:sz="7" w:space="0" w:color="000000"/>
-              <w:left w:val="single" w:sz="4" w:space="0" w:color="000000"/>
-              <w:bottom w:val="single" w:sz="8" w:space="0" w:color="000000"/>
-              <w:right w:val="single" w:sz="3" w:space="0" w:color="000000"/>
-            </w:tcBorders>
-            <w:shd w:val="clear" w:color="auto" w:fill="D9D9D9"/>
+            <w:tcW w:w="8003" w:type="dxa"/>
+            <w:shd w:val="clear" w:color="auto" w:fill="D9D9D9" w:themeFill="background1" w:themeFillShade="D9"/>
           </w:tcPr>
           <w:p>
             <w:pPr>
@@ -1682,13 +1495,7 @@
         </w:trPr>
         <w:tc>
           <w:tcPr>
-            <w:tcW w:w="863" w:type="dxa"/>
-            <w:tcBorders>
-              <w:top w:val="single" w:sz="8" w:space="0" w:color="000000"/>
-              <w:left w:val="single" w:sz="4" w:space="0" w:color="000000"/>
-              <w:bottom w:val="single" w:sz="7" w:space="0" w:color="000000"/>
-              <w:right w:val="single" w:sz="4" w:space="0" w:color="000000"/>
-            </w:tcBorders>
+            <w:tcW w:w="923" w:type="dxa"/>
           </w:tcPr>
           <w:p>
             <w:pPr>
@@ -1710,13 +1517,7 @@
         </w:tc>
         <w:tc>
           <w:tcPr>
-            <w:tcW w:w="8261" w:type="dxa"/>
-            <w:tcBorders>
-              <w:top w:val="single" w:sz="8" w:space="0" w:color="000000"/>
-              <w:left w:val="single" w:sz="4" w:space="0" w:color="000000"/>
-              <w:bottom w:val="single" w:sz="7" w:space="0" w:color="000000"/>
-              <w:right w:val="single" w:sz="3" w:space="0" w:color="000000"/>
-            </w:tcBorders>
+            <w:tcW w:w="8003" w:type="dxa"/>
           </w:tcPr>
           <w:p>
             <w:pPr>
@@ -1741,13 +1542,7 @@
         </w:trPr>
         <w:tc>
           <w:tcPr>
-            <w:tcW w:w="863" w:type="dxa"/>
-            <w:tcBorders>
-              <w:top w:val="single" w:sz="7" w:space="0" w:color="000000"/>
-              <w:left w:val="single" w:sz="4" w:space="0" w:color="000000"/>
-              <w:bottom w:val="single" w:sz="8" w:space="0" w:color="000000"/>
-              <w:right w:val="single" w:sz="4" w:space="0" w:color="000000"/>
-            </w:tcBorders>
+            <w:tcW w:w="923" w:type="dxa"/>
           </w:tcPr>
           <w:p>
             <w:pPr>
@@ -1768,13 +1563,7 @@
         </w:tc>
         <w:tc>
           <w:tcPr>
-            <w:tcW w:w="8261" w:type="dxa"/>
-            <w:tcBorders>
-              <w:top w:val="single" w:sz="7" w:space="0" w:color="000000"/>
-              <w:left w:val="single" w:sz="4" w:space="0" w:color="000000"/>
-              <w:bottom w:val="single" w:sz="8" w:space="0" w:color="000000"/>
-              <w:right w:val="single" w:sz="3" w:space="0" w:color="000000"/>
-            </w:tcBorders>
+            <w:tcW w:w="8003" w:type="dxa"/>
           </w:tcPr>
           <w:p>
             <w:pPr>
@@ -1816,20 +1605,13 @@
     </w:p>
     <w:tbl>
       <w:tblPr>
-        <w:tblStyle w:val="TableGrid"/>
-        <w:tblW w:w="9121" w:type="dxa"/>
-        <w:tblInd w:w="-64" w:type="dxa"/>
-        <w:tblCellMar>
-          <w:top w:w="6" w:type="dxa"/>
-          <w:right w:w="8" w:type="dxa"/>
-        </w:tblCellMar>
+        <w:tblStyle w:val="Tabelacomgrade"/>
+        <w:tblW w:w="8784" w:type="dxa"/>
         <w:tblLook w:val="04A0" w:firstRow="1" w:lastRow="0" w:firstColumn="1" w:lastColumn="0" w:noHBand="0" w:noVBand="1"/>
       </w:tblPr>
       <w:tblGrid>
-        <w:gridCol w:w="856"/>
-        <w:gridCol w:w="3158"/>
-        <w:gridCol w:w="292"/>
-        <w:gridCol w:w="4815"/>
+        <w:gridCol w:w="987"/>
+        <w:gridCol w:w="7797"/>
       </w:tblGrid>
       <w:tr>
         <w:trPr>
@@ -1837,49 +1619,14 @@
         </w:trPr>
         <w:tc>
           <w:tcPr>
-            <w:tcW w:w="856" w:type="dxa"/>
-            <w:tcBorders>
-              <w:top w:val="single" w:sz="8" w:space="0" w:color="000000"/>
-              <w:left w:val="single" w:sz="7" w:space="0" w:color="000000"/>
-              <w:bottom w:val="single" w:sz="8" w:space="0" w:color="000000"/>
-              <w:right w:val="single" w:sz="7" w:space="0" w:color="000000"/>
-            </w:tcBorders>
-            <w:shd w:val="clear" w:color="auto" w:fill="E5E5E5"/>
+            <w:tcW w:w="987" w:type="dxa"/>
+            <w:shd w:val="clear" w:color="auto" w:fill="D9D9D9" w:themeFill="background1" w:themeFillShade="D9"/>
+            <w:vAlign w:val="center"/>
           </w:tcPr>
           <w:p>
             <w:pPr>
               <w:spacing w:line="360" w:lineRule="auto"/>
               <w:ind w:left="93"/>
-              <w:jc w:val="both"/>
-              <w:rPr>
-                <w:rFonts w:ascii="Arial" w:hAnsi="Arial" w:cs="Arial"/>
-              </w:rPr>
-            </w:pPr>
-            <w:r>
-              <w:rPr>
-                <w:rFonts w:ascii="Arial" w:eastAsia="Arial" w:hAnsi="Arial" w:cs="Arial"/>
-                <w:b/>
-                <w:sz w:val="21"/>
-              </w:rPr>
-              <w:t xml:space="preserve">Ordem </w:t>
-            </w:r>
-          </w:p>
-        </w:tc>
-        <w:tc>
-          <w:tcPr>
-            <w:tcW w:w="3158" w:type="dxa"/>
-            <w:tcBorders>
-              <w:top w:val="single" w:sz="8" w:space="0" w:color="000000"/>
-              <w:left w:val="single" w:sz="7" w:space="0" w:color="000000"/>
-              <w:bottom w:val="single" w:sz="8" w:space="0" w:color="000000"/>
-              <w:right w:val="nil"/>
-            </w:tcBorders>
-            <w:shd w:val="clear" w:color="auto" w:fill="E5E5E5"/>
-          </w:tcPr>
-          <w:p>
-            <w:pPr>
-              <w:spacing w:line="360" w:lineRule="auto"/>
-              <w:ind w:left="301"/>
               <w:jc w:val="center"/>
               <w:rPr>
                 <w:rFonts w:ascii="Arial" w:hAnsi="Arial" w:cs="Arial"/>
@@ -1891,45 +1638,19 @@
                 <w:b/>
                 <w:sz w:val="21"/>
               </w:rPr>
-              <w:t xml:space="preserve">Produto </w:t>
-            </w:r>
-          </w:p>
-        </w:tc>
-        <w:tc>
-          <w:tcPr>
-            <w:tcW w:w="292" w:type="dxa"/>
-            <w:tcBorders>
-              <w:top w:val="single" w:sz="8" w:space="0" w:color="000000"/>
-              <w:left w:val="nil"/>
-              <w:bottom w:val="single" w:sz="8" w:space="0" w:color="000000"/>
-              <w:right w:val="single" w:sz="7" w:space="0" w:color="000000"/>
-            </w:tcBorders>
-            <w:shd w:val="clear" w:color="auto" w:fill="E5E5E5"/>
-          </w:tcPr>
-          <w:p>
-            <w:pPr>
-              <w:spacing w:line="360" w:lineRule="auto"/>
-              <w:rPr>
-                <w:rFonts w:ascii="Arial" w:hAnsi="Arial" w:cs="Arial"/>
-              </w:rPr>
-            </w:pPr>
-          </w:p>
-        </w:tc>
-        <w:tc>
-          <w:tcPr>
-            <w:tcW w:w="4815" w:type="dxa"/>
-            <w:tcBorders>
-              <w:top w:val="single" w:sz="8" w:space="0" w:color="000000"/>
-              <w:left w:val="single" w:sz="7" w:space="0" w:color="000000"/>
-              <w:bottom w:val="single" w:sz="8" w:space="0" w:color="000000"/>
-              <w:right w:val="single" w:sz="7" w:space="0" w:color="000000"/>
-            </w:tcBorders>
-            <w:shd w:val="clear" w:color="auto" w:fill="E5E5E5"/>
-          </w:tcPr>
-          <w:p>
-            <w:pPr>
-              <w:spacing w:line="360" w:lineRule="auto"/>
-              <w:ind w:left="8"/>
+              <w:t>Ordem</w:t>
+            </w:r>
+          </w:p>
+        </w:tc>
+        <w:tc>
+          <w:tcPr>
+            <w:tcW w:w="7797" w:type="dxa"/>
+            <w:shd w:val="clear" w:color="auto" w:fill="D9D9D9" w:themeFill="background1" w:themeFillShade="D9"/>
+            <w:vAlign w:val="center"/>
+          </w:tcPr>
+          <w:p>
+            <w:pPr>
+              <w:spacing w:line="360" w:lineRule="auto"/>
               <w:jc w:val="center"/>
               <w:rPr>
                 <w:rFonts w:ascii="Arial" w:hAnsi="Arial" w:cs="Arial"/>
@@ -1941,24 +1662,19 @@
                 <w:b/>
                 <w:sz w:val="21"/>
               </w:rPr>
-              <w:t xml:space="preserve">Critério </w:t>
+              <w:t>Prioridade</w:t>
             </w:r>
           </w:p>
         </w:tc>
       </w:tr>
       <w:tr>
         <w:trPr>
-          <w:trHeight w:val="1686"/>
+          <w:trHeight w:val="326"/>
         </w:trPr>
         <w:tc>
           <w:tcPr>
-            <w:tcW w:w="856" w:type="dxa"/>
-            <w:tcBorders>
-              <w:top w:val="single" w:sz="8" w:space="0" w:color="000000"/>
-              <w:left w:val="single" w:sz="4" w:space="0" w:color="000000"/>
-              <w:bottom w:val="single" w:sz="7" w:space="0" w:color="000000"/>
-              <w:right w:val="single" w:sz="3" w:space="0" w:color="000000"/>
-            </w:tcBorders>
+            <w:tcW w:w="987" w:type="dxa"/>
+            <w:vAlign w:val="center"/>
           </w:tcPr>
           <w:p>
             <w:pPr>
@@ -1973,97 +1689,38 @@
                 <w:rFonts w:ascii="Arial" w:eastAsia="Arial" w:hAnsi="Arial" w:cs="Arial"/>
                 <w:sz w:val="21"/>
               </w:rPr>
-              <w:t xml:space="preserve">1 </w:t>
-            </w:r>
-          </w:p>
-        </w:tc>
-        <w:tc>
-          <w:tcPr>
-            <w:tcW w:w="3158" w:type="dxa"/>
-            <w:tcBorders>
-              <w:top w:val="single" w:sz="8" w:space="0" w:color="000000"/>
-              <w:left w:val="single" w:sz="3" w:space="0" w:color="000000"/>
-              <w:bottom w:val="single" w:sz="7" w:space="0" w:color="000000"/>
-              <w:right w:val="nil"/>
-            </w:tcBorders>
-          </w:tcPr>
-          <w:p>
-            <w:pPr>
-              <w:spacing w:line="360" w:lineRule="auto"/>
-              <w:rPr>
-                <w:rFonts w:ascii="Arial" w:hAnsi="Arial" w:cs="Arial"/>
-              </w:rPr>
-            </w:pPr>
-          </w:p>
-        </w:tc>
-        <w:tc>
-          <w:tcPr>
-            <w:tcW w:w="292" w:type="dxa"/>
-            <w:tcBorders>
-              <w:top w:val="single" w:sz="8" w:space="0" w:color="000000"/>
-              <w:left w:val="nil"/>
-              <w:bottom w:val="single" w:sz="7" w:space="0" w:color="000000"/>
-              <w:right w:val="single" w:sz="4" w:space="0" w:color="000000"/>
-            </w:tcBorders>
-          </w:tcPr>
-          <w:p>
-            <w:pPr>
-              <w:spacing w:line="360" w:lineRule="auto"/>
-              <w:jc w:val="both"/>
-              <w:rPr>
-                <w:rFonts w:ascii="Arial" w:hAnsi="Arial" w:cs="Arial"/>
-              </w:rPr>
-            </w:pPr>
-            <w:r>
-              <w:rPr>
-                <w:rFonts w:ascii="Arial" w:eastAsia="Arial" w:hAnsi="Arial" w:cs="Arial"/>
-                <w:sz w:val="21"/>
-              </w:rPr>
-              <w:t xml:space="preserve"> </w:t>
-            </w:r>
-          </w:p>
-        </w:tc>
-        <w:tc>
-          <w:tcPr>
-            <w:tcW w:w="4815" w:type="dxa"/>
-            <w:tcBorders>
-              <w:top w:val="single" w:sz="8" w:space="0" w:color="000000"/>
-              <w:left w:val="single" w:sz="4" w:space="0" w:color="000000"/>
-              <w:bottom w:val="single" w:sz="7" w:space="0" w:color="000000"/>
-              <w:right w:val="single" w:sz="3" w:space="0" w:color="000000"/>
-            </w:tcBorders>
-          </w:tcPr>
-          <w:p>
-            <w:pPr>
-              <w:spacing w:line="360" w:lineRule="auto"/>
-              <w:ind w:left="66"/>
-              <w:rPr>
-                <w:rFonts w:ascii="Arial" w:hAnsi="Arial" w:cs="Arial"/>
-              </w:rPr>
-            </w:pPr>
-            <w:r>
-              <w:rPr>
-                <w:rFonts w:ascii="Arial" w:eastAsia="Arial" w:hAnsi="Arial" w:cs="Arial"/>
-                <w:sz w:val="21"/>
-              </w:rPr>
-              <w:t xml:space="preserve"> </w:t>
+              <w:t>1</w:t>
+            </w:r>
+          </w:p>
+        </w:tc>
+        <w:tc>
+          <w:tcPr>
+            <w:tcW w:w="7797" w:type="dxa"/>
+          </w:tcPr>
+          <w:p>
+            <w:pPr>
+              <w:spacing w:line="360" w:lineRule="auto"/>
+              <w:rPr>
+                <w:rFonts w:ascii="Arial" w:hAnsi="Arial" w:cs="Arial"/>
+              </w:rPr>
+            </w:pPr>
+            <w:r>
+              <w:rPr>
+                <w:rFonts w:ascii="Arial" w:hAnsi="Arial" w:cs="Arial"/>
+              </w:rPr>
+              <w:t>Compatibilidade com o webservice do Google Maps.</w:t>
             </w:r>
           </w:p>
         </w:tc>
       </w:tr>
       <w:tr>
         <w:trPr>
-          <w:trHeight w:val="282"/>
+          <w:trHeight w:val="124"/>
         </w:trPr>
         <w:tc>
           <w:tcPr>
-            <w:tcW w:w="856" w:type="dxa"/>
-            <w:tcBorders>
-              <w:top w:val="single" w:sz="7" w:space="0" w:color="000000"/>
-              <w:left w:val="single" w:sz="4" w:space="0" w:color="000000"/>
-              <w:bottom w:val="single" w:sz="8" w:space="0" w:color="000000"/>
-              <w:right w:val="single" w:sz="3" w:space="0" w:color="000000"/>
-            </w:tcBorders>
+            <w:tcW w:w="987" w:type="dxa"/>
+            <w:vAlign w:val="center"/>
           </w:tcPr>
           <w:p>
             <w:pPr>
@@ -2078,249 +1735,27 @@
                 <w:rFonts w:ascii="Arial" w:eastAsia="Arial" w:hAnsi="Arial" w:cs="Arial"/>
                 <w:sz w:val="21"/>
               </w:rPr>
-              <w:t xml:space="preserve">2 </w:t>
-            </w:r>
-          </w:p>
-        </w:tc>
-        <w:tc>
-          <w:tcPr>
-            <w:tcW w:w="3158" w:type="dxa"/>
-            <w:tcBorders>
-              <w:top w:val="single" w:sz="7" w:space="0" w:color="000000"/>
-              <w:left w:val="single" w:sz="3" w:space="0" w:color="000000"/>
-              <w:bottom w:val="single" w:sz="8" w:space="0" w:color="000000"/>
-              <w:right w:val="nil"/>
-            </w:tcBorders>
-          </w:tcPr>
-          <w:p>
-            <w:pPr>
-              <w:spacing w:line="360" w:lineRule="auto"/>
-              <w:ind w:left="67"/>
-              <w:rPr>
-                <w:rFonts w:ascii="Arial" w:hAnsi="Arial" w:cs="Arial"/>
-              </w:rPr>
-            </w:pPr>
-          </w:p>
-        </w:tc>
-        <w:tc>
-          <w:tcPr>
-            <w:tcW w:w="292" w:type="dxa"/>
-            <w:tcBorders>
-              <w:top w:val="single" w:sz="7" w:space="0" w:color="000000"/>
-              <w:left w:val="nil"/>
-              <w:bottom w:val="single" w:sz="8" w:space="0" w:color="000000"/>
-              <w:right w:val="single" w:sz="4" w:space="0" w:color="000000"/>
-            </w:tcBorders>
-          </w:tcPr>
-          <w:p>
-            <w:pPr>
-              <w:spacing w:line="360" w:lineRule="auto"/>
-              <w:rPr>
-                <w:rFonts w:ascii="Arial" w:hAnsi="Arial" w:cs="Arial"/>
-              </w:rPr>
-            </w:pPr>
-          </w:p>
-        </w:tc>
-        <w:tc>
-          <w:tcPr>
-            <w:tcW w:w="4815" w:type="dxa"/>
-            <w:tcBorders>
-              <w:top w:val="single" w:sz="7" w:space="0" w:color="000000"/>
-              <w:left w:val="single" w:sz="4" w:space="0" w:color="000000"/>
-              <w:bottom w:val="single" w:sz="8" w:space="0" w:color="000000"/>
-              <w:right w:val="single" w:sz="3" w:space="0" w:color="000000"/>
-            </w:tcBorders>
-          </w:tcPr>
-          <w:p>
-            <w:pPr>
-              <w:spacing w:line="360" w:lineRule="auto"/>
-              <w:ind w:left="66"/>
-              <w:rPr>
-                <w:rFonts w:ascii="Arial" w:hAnsi="Arial" w:cs="Arial"/>
-              </w:rPr>
-            </w:pPr>
-          </w:p>
-        </w:tc>
-      </w:tr>
-      <w:tr>
-        <w:trPr>
-          <w:trHeight w:val="284"/>
-        </w:trPr>
-        <w:tc>
-          <w:tcPr>
-            <w:tcW w:w="856" w:type="dxa"/>
-            <w:tcBorders>
-              <w:top w:val="single" w:sz="8" w:space="0" w:color="000000"/>
-              <w:left w:val="single" w:sz="4" w:space="0" w:color="000000"/>
-              <w:bottom w:val="single" w:sz="7" w:space="0" w:color="000000"/>
-              <w:right w:val="single" w:sz="3" w:space="0" w:color="000000"/>
-            </w:tcBorders>
-          </w:tcPr>
-          <w:p>
-            <w:pPr>
-              <w:spacing w:line="360" w:lineRule="auto"/>
-              <w:jc w:val="center"/>
-              <w:rPr>
-                <w:rFonts w:ascii="Arial" w:hAnsi="Arial" w:cs="Arial"/>
-              </w:rPr>
-            </w:pPr>
-            <w:r>
-              <w:rPr>
-                <w:rFonts w:ascii="Arial" w:eastAsia="Arial" w:hAnsi="Arial" w:cs="Arial"/>
-                <w:sz w:val="21"/>
-              </w:rPr>
-              <w:t xml:space="preserve">3  </w:t>
-            </w:r>
-          </w:p>
-        </w:tc>
-        <w:tc>
-          <w:tcPr>
-            <w:tcW w:w="3158" w:type="dxa"/>
-            <w:tcBorders>
-              <w:top w:val="single" w:sz="8" w:space="0" w:color="000000"/>
-              <w:left w:val="single" w:sz="3" w:space="0" w:color="000000"/>
-              <w:bottom w:val="single" w:sz="7" w:space="0" w:color="000000"/>
-              <w:right w:val="nil"/>
-            </w:tcBorders>
-          </w:tcPr>
-          <w:p>
-            <w:pPr>
-              <w:spacing w:line="360" w:lineRule="auto"/>
-              <w:ind w:left="67"/>
-              <w:rPr>
-                <w:rFonts w:ascii="Arial" w:hAnsi="Arial" w:cs="Arial"/>
-              </w:rPr>
-            </w:pPr>
-          </w:p>
-        </w:tc>
-        <w:tc>
-          <w:tcPr>
-            <w:tcW w:w="292" w:type="dxa"/>
-            <w:tcBorders>
-              <w:top w:val="single" w:sz="8" w:space="0" w:color="000000"/>
-              <w:left w:val="nil"/>
-              <w:bottom w:val="single" w:sz="7" w:space="0" w:color="000000"/>
-              <w:right w:val="single" w:sz="4" w:space="0" w:color="000000"/>
-            </w:tcBorders>
-          </w:tcPr>
-          <w:p>
-            <w:pPr>
-              <w:spacing w:line="360" w:lineRule="auto"/>
-              <w:rPr>
-                <w:rFonts w:ascii="Arial" w:hAnsi="Arial" w:cs="Arial"/>
-              </w:rPr>
-            </w:pPr>
-          </w:p>
-        </w:tc>
-        <w:tc>
-          <w:tcPr>
-            <w:tcW w:w="4815" w:type="dxa"/>
-            <w:tcBorders>
-              <w:top w:val="single" w:sz="8" w:space="0" w:color="000000"/>
-              <w:left w:val="single" w:sz="4" w:space="0" w:color="000000"/>
-              <w:bottom w:val="single" w:sz="7" w:space="0" w:color="000000"/>
-              <w:right w:val="single" w:sz="3" w:space="0" w:color="000000"/>
-            </w:tcBorders>
-          </w:tcPr>
-          <w:p>
-            <w:pPr>
-              <w:spacing w:line="360" w:lineRule="auto"/>
-              <w:ind w:left="66"/>
-              <w:rPr>
-                <w:rFonts w:ascii="Arial" w:hAnsi="Arial" w:cs="Arial"/>
-              </w:rPr>
-            </w:pPr>
-          </w:p>
-        </w:tc>
-      </w:tr>
-      <w:tr>
-        <w:trPr>
-          <w:trHeight w:val="726"/>
-        </w:trPr>
-        <w:tc>
-          <w:tcPr>
-            <w:tcW w:w="856" w:type="dxa"/>
-            <w:tcBorders>
-              <w:top w:val="single" w:sz="7" w:space="0" w:color="000000"/>
-              <w:left w:val="single" w:sz="4" w:space="0" w:color="000000"/>
-              <w:bottom w:val="single" w:sz="4" w:space="0" w:color="000000"/>
-              <w:right w:val="single" w:sz="3" w:space="0" w:color="000000"/>
-            </w:tcBorders>
-          </w:tcPr>
-          <w:p>
-            <w:pPr>
-              <w:spacing w:line="360" w:lineRule="auto"/>
-              <w:jc w:val="center"/>
-              <w:rPr>
-                <w:rFonts w:ascii="Arial" w:hAnsi="Arial" w:cs="Arial"/>
-              </w:rPr>
-            </w:pPr>
-            <w:r>
-              <w:rPr>
-                <w:rFonts w:ascii="Arial" w:eastAsia="Arial" w:hAnsi="Arial" w:cs="Arial"/>
-                <w:sz w:val="21"/>
-              </w:rPr>
-              <w:t xml:space="preserve">4 </w:t>
-            </w:r>
-          </w:p>
-        </w:tc>
-        <w:tc>
-          <w:tcPr>
-            <w:tcW w:w="3158" w:type="dxa"/>
-            <w:tcBorders>
-              <w:top w:val="single" w:sz="7" w:space="0" w:color="000000"/>
-              <w:left w:val="single" w:sz="3" w:space="0" w:color="000000"/>
-              <w:bottom w:val="single" w:sz="4" w:space="0" w:color="000000"/>
-              <w:right w:val="nil"/>
-            </w:tcBorders>
-          </w:tcPr>
-          <w:p>
-            <w:pPr>
-              <w:spacing w:line="360" w:lineRule="auto"/>
-              <w:ind w:left="67"/>
-              <w:rPr>
-                <w:rFonts w:ascii="Arial" w:hAnsi="Arial" w:cs="Arial"/>
-              </w:rPr>
-            </w:pPr>
-          </w:p>
-        </w:tc>
-        <w:tc>
-          <w:tcPr>
-            <w:tcW w:w="292" w:type="dxa"/>
-            <w:tcBorders>
-              <w:top w:val="single" w:sz="7" w:space="0" w:color="000000"/>
-              <w:left w:val="nil"/>
-              <w:bottom w:val="single" w:sz="4" w:space="0" w:color="000000"/>
-              <w:right w:val="single" w:sz="4" w:space="0" w:color="000000"/>
-            </w:tcBorders>
-          </w:tcPr>
-          <w:p>
-            <w:pPr>
-              <w:spacing w:line="360" w:lineRule="auto"/>
-              <w:rPr>
-                <w:rFonts w:ascii="Arial" w:hAnsi="Arial" w:cs="Arial"/>
-              </w:rPr>
-            </w:pPr>
-          </w:p>
-        </w:tc>
-        <w:tc>
-          <w:tcPr>
-            <w:tcW w:w="4815" w:type="dxa"/>
-            <w:tcBorders>
-              <w:top w:val="single" w:sz="7" w:space="0" w:color="000000"/>
-              <w:left w:val="single" w:sz="4" w:space="0" w:color="000000"/>
-              <w:bottom w:val="single" w:sz="4" w:space="0" w:color="000000"/>
-              <w:right w:val="single" w:sz="3" w:space="0" w:color="000000"/>
-            </w:tcBorders>
-          </w:tcPr>
-          <w:p>
-            <w:pPr>
-              <w:spacing w:line="360" w:lineRule="auto"/>
-              <w:ind w:left="66"/>
-              <w:rPr>
-                <w:rFonts w:ascii="Arial" w:hAnsi="Arial" w:cs="Arial"/>
-              </w:rPr>
-            </w:pPr>
+              <w:t>2</w:t>
+            </w:r>
+          </w:p>
+        </w:tc>
+        <w:tc>
+          <w:tcPr>
+            <w:tcW w:w="7797" w:type="dxa"/>
+          </w:tcPr>
+          <w:p>
+            <w:pPr>
+              <w:spacing w:line="360" w:lineRule="auto"/>
+              <w:rPr>
+                <w:rFonts w:ascii="Arial" w:hAnsi="Arial" w:cs="Arial"/>
+              </w:rPr>
+            </w:pPr>
+            <w:r>
+              <w:rPr>
+                <w:rFonts w:ascii="Arial" w:hAnsi="Arial" w:cs="Arial"/>
+              </w:rPr>
+              <w:t>Interface web</w:t>
+            </w:r>
           </w:p>
         </w:tc>
       </w:tr>
@@ -2367,20 +1802,14 @@
     </w:p>
     <w:tbl>
       <w:tblPr>
-        <w:tblStyle w:val="TableGrid"/>
-        <w:tblW w:w="9121" w:type="dxa"/>
-        <w:tblInd w:w="-64" w:type="dxa"/>
-        <w:tblCellMar>
-          <w:top w:w="2" w:type="dxa"/>
-          <w:left w:w="66" w:type="dxa"/>
-          <w:right w:w="8" w:type="dxa"/>
-        </w:tblCellMar>
+        <w:tblStyle w:val="Tabelacomgrade"/>
+        <w:tblW w:w="8784" w:type="dxa"/>
         <w:tblLook w:val="04A0" w:firstRow="1" w:lastRow="0" w:firstColumn="1" w:lastColumn="0" w:noHBand="0" w:noVBand="1"/>
       </w:tblPr>
       <w:tblGrid>
-        <w:gridCol w:w="856"/>
-        <w:gridCol w:w="3450"/>
-        <w:gridCol w:w="4815"/>
+        <w:gridCol w:w="920"/>
+        <w:gridCol w:w="3429"/>
+        <w:gridCol w:w="4435"/>
       </w:tblGrid>
       <w:tr>
         <w:trPr>
@@ -2388,44 +1817,32 @@
         </w:trPr>
         <w:tc>
           <w:tcPr>
-            <w:tcW w:w="856" w:type="dxa"/>
-            <w:tcBorders>
-              <w:top w:val="single" w:sz="8" w:space="0" w:color="000000"/>
-              <w:left w:val="single" w:sz="7" w:space="0" w:color="000000"/>
-              <w:bottom w:val="single" w:sz="7" w:space="0" w:color="000000"/>
-              <w:right w:val="single" w:sz="7" w:space="0" w:color="000000"/>
-            </w:tcBorders>
-            <w:shd w:val="clear" w:color="auto" w:fill="E5E5E5"/>
+            <w:tcW w:w="920" w:type="dxa"/>
+            <w:shd w:val="clear" w:color="auto" w:fill="D9D9D9" w:themeFill="background1" w:themeFillShade="D9"/>
           </w:tcPr>
           <w:p>
             <w:pPr>
               <w:spacing w:line="360" w:lineRule="auto"/>
               <w:ind w:left="27"/>
-              <w:jc w:val="both"/>
-              <w:rPr>
-                <w:rFonts w:ascii="Arial" w:hAnsi="Arial" w:cs="Arial"/>
-              </w:rPr>
-            </w:pPr>
-            <w:r>
-              <w:rPr>
-                <w:rFonts w:ascii="Arial" w:eastAsia="Arial" w:hAnsi="Arial" w:cs="Arial"/>
-                <w:b/>
-                <w:sz w:val="21"/>
-              </w:rPr>
-              <w:t xml:space="preserve">Ordem </w:t>
-            </w:r>
-          </w:p>
-        </w:tc>
-        <w:tc>
-          <w:tcPr>
-            <w:tcW w:w="3450" w:type="dxa"/>
-            <w:tcBorders>
-              <w:top w:val="single" w:sz="8" w:space="0" w:color="000000"/>
-              <w:left w:val="single" w:sz="7" w:space="0" w:color="000000"/>
-              <w:bottom w:val="single" w:sz="7" w:space="0" w:color="000000"/>
-              <w:right w:val="single" w:sz="7" w:space="0" w:color="000000"/>
-            </w:tcBorders>
-            <w:shd w:val="clear" w:color="auto" w:fill="E5E5E5"/>
+              <w:jc w:val="center"/>
+              <w:rPr>
+                <w:rFonts w:ascii="Arial" w:hAnsi="Arial" w:cs="Arial"/>
+              </w:rPr>
+            </w:pPr>
+            <w:r>
+              <w:rPr>
+                <w:rFonts w:ascii="Arial" w:eastAsia="Arial" w:hAnsi="Arial" w:cs="Arial"/>
+                <w:b/>
+                <w:sz w:val="21"/>
+              </w:rPr>
+              <w:t>Ordem</w:t>
+            </w:r>
+          </w:p>
+        </w:tc>
+        <w:tc>
+          <w:tcPr>
+            <w:tcW w:w="3429" w:type="dxa"/>
+            <w:shd w:val="clear" w:color="auto" w:fill="D9D9D9" w:themeFill="background1" w:themeFillShade="D9"/>
           </w:tcPr>
           <w:p>
             <w:pPr>
@@ -2442,20 +1859,14 @@
                 <w:b/>
                 <w:sz w:val="21"/>
               </w:rPr>
-              <w:t xml:space="preserve">Risco </w:t>
-            </w:r>
-          </w:p>
-        </w:tc>
-        <w:tc>
-          <w:tcPr>
-            <w:tcW w:w="4815" w:type="dxa"/>
-            <w:tcBorders>
-              <w:top w:val="single" w:sz="8" w:space="0" w:color="000000"/>
-              <w:left w:val="single" w:sz="7" w:space="0" w:color="000000"/>
-              <w:bottom w:val="single" w:sz="7" w:space="0" w:color="000000"/>
-              <w:right w:val="single" w:sz="7" w:space="0" w:color="000000"/>
-            </w:tcBorders>
-            <w:shd w:val="clear" w:color="auto" w:fill="E5E5E5"/>
+              <w:t>Risco</w:t>
+            </w:r>
+          </w:p>
+        </w:tc>
+        <w:tc>
+          <w:tcPr>
+            <w:tcW w:w="4435" w:type="dxa"/>
+            <w:shd w:val="clear" w:color="auto" w:fill="D9D9D9" w:themeFill="background1" w:themeFillShade="D9"/>
           </w:tcPr>
           <w:p>
             <w:pPr>
@@ -2472,7 +1883,7 @@
                 <w:b/>
                 <w:sz w:val="21"/>
               </w:rPr>
-              <w:t xml:space="preserve">Resposta </w:t>
+              <w:t>Resposta</w:t>
             </w:r>
           </w:p>
         </w:tc>
@@ -2483,13 +1894,7 @@
         </w:trPr>
         <w:tc>
           <w:tcPr>
-            <w:tcW w:w="856" w:type="dxa"/>
-            <w:tcBorders>
-              <w:top w:val="single" w:sz="7" w:space="0" w:color="000000"/>
-              <w:left w:val="single" w:sz="4" w:space="0" w:color="000000"/>
-              <w:bottom w:val="single" w:sz="4" w:space="0" w:color="000000"/>
-              <w:right w:val="single" w:sz="3" w:space="0" w:color="000000"/>
-            </w:tcBorders>
+            <w:tcW w:w="920" w:type="dxa"/>
           </w:tcPr>
           <w:p>
             <w:pPr>
@@ -2511,41 +1916,55 @@
         </w:tc>
         <w:tc>
           <w:tcPr>
-            <w:tcW w:w="3450" w:type="dxa"/>
-            <w:tcBorders>
-              <w:top w:val="single" w:sz="7" w:space="0" w:color="000000"/>
-              <w:left w:val="single" w:sz="3" w:space="0" w:color="000000"/>
-              <w:bottom w:val="single" w:sz="4" w:space="0" w:color="000000"/>
-              <w:right w:val="single" w:sz="4" w:space="0" w:color="000000"/>
-            </w:tcBorders>
+            <w:tcW w:w="3429" w:type="dxa"/>
           </w:tcPr>
           <w:p>
             <w:pPr>
               <w:spacing w:line="360" w:lineRule="auto"/>
               <w:ind w:left="1"/>
-              <w:rPr>
-                <w:rFonts w:ascii="Arial" w:hAnsi="Arial" w:cs="Arial"/>
-              </w:rPr>
-            </w:pPr>
-          </w:p>
-        </w:tc>
-        <w:tc>
-          <w:tcPr>
-            <w:tcW w:w="4815" w:type="dxa"/>
-            <w:tcBorders>
-              <w:top w:val="single" w:sz="7" w:space="0" w:color="000000"/>
-              <w:left w:val="single" w:sz="4" w:space="0" w:color="000000"/>
-              <w:bottom w:val="single" w:sz="4" w:space="0" w:color="000000"/>
-              <w:right w:val="single" w:sz="3" w:space="0" w:color="000000"/>
-            </w:tcBorders>
-          </w:tcPr>
-          <w:p>
-            <w:pPr>
-              <w:spacing w:line="360" w:lineRule="auto"/>
-              <w:rPr>
-                <w:rFonts w:ascii="Arial" w:hAnsi="Arial" w:cs="Arial"/>
-              </w:rPr>
-            </w:pPr>
+              <w:jc w:val="both"/>
+              <w:rPr>
+                <w:rFonts w:ascii="Arial" w:hAnsi="Arial" w:cs="Arial"/>
+              </w:rPr>
+            </w:pPr>
+            <w:r>
+              <w:rPr>
+                <w:rFonts w:ascii="Arial" w:hAnsi="Arial" w:cs="Arial"/>
+              </w:rPr>
+              <w:t>Informações</w:t>
+            </w:r>
+            <w:r>
+              <w:rPr>
+                <w:rFonts w:ascii="Arial" w:hAnsi="Arial" w:cs="Arial"/>
+              </w:rPr>
+              <w:t xml:space="preserve"> desatualizadas por parte dos provedores</w:t>
+            </w:r>
+          </w:p>
+        </w:tc>
+        <w:tc>
+          <w:tcPr>
+            <w:tcW w:w="4435" w:type="dxa"/>
+          </w:tcPr>
+          <w:p>
+            <w:pPr>
+              <w:spacing w:line="360" w:lineRule="auto"/>
+              <w:jc w:val="both"/>
+              <w:rPr>
+                <w:rFonts w:ascii="Arial" w:hAnsi="Arial" w:cs="Arial"/>
+              </w:rPr>
+            </w:pPr>
+            <w:r>
+              <w:rPr>
+                <w:rFonts w:ascii="Arial" w:hAnsi="Arial" w:cs="Arial"/>
+              </w:rPr>
+              <w:t>Manter uma relação com os provedores para que o BD do projeto GraphNet</w:t>
+            </w:r>
+            <w:r>
+              <w:rPr>
+                <w:rFonts w:ascii="Arial" w:hAnsi="Arial" w:cs="Arial"/>
+              </w:rPr>
+              <w:t xml:space="preserve"> não conste com discrepância nas informações cadastradas.</w:t>
+            </w:r>
           </w:p>
         </w:tc>
       </w:tr>
@@ -2555,13 +1974,7 @@
         </w:trPr>
         <w:tc>
           <w:tcPr>
-            <w:tcW w:w="856" w:type="dxa"/>
-            <w:tcBorders>
-              <w:top w:val="single" w:sz="4" w:space="0" w:color="000000"/>
-              <w:left w:val="single" w:sz="4" w:space="0" w:color="000000"/>
-              <w:bottom w:val="single" w:sz="4" w:space="0" w:color="000000"/>
-              <w:right w:val="single" w:sz="3" w:space="0" w:color="000000"/>
-            </w:tcBorders>
+            <w:tcW w:w="920" w:type="dxa"/>
           </w:tcPr>
           <w:p>
             <w:pPr>
@@ -2583,259 +1996,43 @@
         </w:tc>
         <w:tc>
           <w:tcPr>
-            <w:tcW w:w="3450" w:type="dxa"/>
-            <w:tcBorders>
-              <w:top w:val="single" w:sz="4" w:space="0" w:color="000000"/>
-              <w:left w:val="single" w:sz="3" w:space="0" w:color="000000"/>
-              <w:bottom w:val="single" w:sz="4" w:space="0" w:color="000000"/>
-              <w:right w:val="single" w:sz="4" w:space="0" w:color="000000"/>
-            </w:tcBorders>
+            <w:tcW w:w="3429" w:type="dxa"/>
           </w:tcPr>
           <w:p>
             <w:pPr>
               <w:spacing w:line="360" w:lineRule="auto"/>
               <w:ind w:left="1"/>
-              <w:rPr>
-                <w:rFonts w:ascii="Arial" w:hAnsi="Arial" w:cs="Arial"/>
-              </w:rPr>
-            </w:pPr>
-          </w:p>
-        </w:tc>
-        <w:tc>
-          <w:tcPr>
-            <w:tcW w:w="4815" w:type="dxa"/>
-            <w:tcBorders>
-              <w:top w:val="single" w:sz="4" w:space="0" w:color="000000"/>
-              <w:left w:val="single" w:sz="4" w:space="0" w:color="000000"/>
-              <w:bottom w:val="single" w:sz="4" w:space="0" w:color="000000"/>
-              <w:right w:val="single" w:sz="3" w:space="0" w:color="000000"/>
-            </w:tcBorders>
-          </w:tcPr>
-          <w:p>
-            <w:pPr>
-              <w:spacing w:line="360" w:lineRule="auto"/>
-              <w:rPr>
-                <w:rFonts w:ascii="Arial" w:hAnsi="Arial" w:cs="Arial"/>
-              </w:rPr>
-            </w:pPr>
-          </w:p>
-        </w:tc>
-      </w:tr>
-      <w:tr>
-        <w:trPr>
-          <w:trHeight w:val="725"/>
-        </w:trPr>
-        <w:tc>
-          <w:tcPr>
-            <w:tcW w:w="856" w:type="dxa"/>
-            <w:tcBorders>
-              <w:top w:val="single" w:sz="4" w:space="0" w:color="000000"/>
-              <w:left w:val="single" w:sz="4" w:space="0" w:color="000000"/>
-              <w:bottom w:val="single" w:sz="4" w:space="0" w:color="000000"/>
-              <w:right w:val="single" w:sz="3" w:space="0" w:color="000000"/>
-            </w:tcBorders>
-          </w:tcPr>
-          <w:p>
-            <w:pPr>
-              <w:spacing w:line="360" w:lineRule="auto"/>
-              <w:ind w:right="66"/>
-              <w:jc w:val="center"/>
-              <w:rPr>
-                <w:rFonts w:ascii="Arial" w:hAnsi="Arial" w:cs="Arial"/>
-              </w:rPr>
-            </w:pPr>
-            <w:r>
-              <w:rPr>
-                <w:rFonts w:ascii="Arial" w:eastAsia="Arial" w:hAnsi="Arial" w:cs="Arial"/>
-                <w:sz w:val="21"/>
-              </w:rPr>
-              <w:t xml:space="preserve">3 </w:t>
-            </w:r>
-          </w:p>
-        </w:tc>
-        <w:tc>
-          <w:tcPr>
-            <w:tcW w:w="3450" w:type="dxa"/>
-            <w:tcBorders>
-              <w:top w:val="single" w:sz="4" w:space="0" w:color="000000"/>
-              <w:left w:val="single" w:sz="3" w:space="0" w:color="000000"/>
-              <w:bottom w:val="single" w:sz="4" w:space="0" w:color="000000"/>
-              <w:right w:val="single" w:sz="4" w:space="0" w:color="000000"/>
-            </w:tcBorders>
-          </w:tcPr>
-          <w:p>
-            <w:pPr>
-              <w:spacing w:line="360" w:lineRule="auto"/>
-              <w:ind w:left="1"/>
-              <w:rPr>
-                <w:rFonts w:ascii="Arial" w:hAnsi="Arial" w:cs="Arial"/>
-              </w:rPr>
-            </w:pPr>
-          </w:p>
-        </w:tc>
-        <w:tc>
-          <w:tcPr>
-            <w:tcW w:w="4815" w:type="dxa"/>
-            <w:tcBorders>
-              <w:top w:val="single" w:sz="4" w:space="0" w:color="000000"/>
-              <w:left w:val="single" w:sz="4" w:space="0" w:color="000000"/>
-              <w:bottom w:val="single" w:sz="4" w:space="0" w:color="000000"/>
-              <w:right w:val="single" w:sz="3" w:space="0" w:color="000000"/>
-            </w:tcBorders>
-          </w:tcPr>
-          <w:p>
-            <w:pPr>
-              <w:spacing w:line="360" w:lineRule="auto"/>
-              <w:ind w:right="161"/>
               <w:jc w:val="both"/>
               <w:rPr>
                 <w:rFonts w:ascii="Arial" w:hAnsi="Arial" w:cs="Arial"/>
               </w:rPr>
             </w:pPr>
-          </w:p>
-        </w:tc>
-      </w:tr>
-      <w:tr>
-        <w:trPr>
-          <w:trHeight w:val="485"/>
-        </w:trPr>
-        <w:tc>
-          <w:tcPr>
-            <w:tcW w:w="856" w:type="dxa"/>
-            <w:tcBorders>
-              <w:top w:val="single" w:sz="4" w:space="0" w:color="000000"/>
-              <w:left w:val="single" w:sz="4" w:space="0" w:color="000000"/>
-              <w:bottom w:val="single" w:sz="4" w:space="0" w:color="000000"/>
-              <w:right w:val="single" w:sz="3" w:space="0" w:color="000000"/>
-            </w:tcBorders>
-          </w:tcPr>
-          <w:p>
-            <w:pPr>
-              <w:spacing w:line="360" w:lineRule="auto"/>
-              <w:ind w:right="66"/>
-              <w:jc w:val="center"/>
-              <w:rPr>
-                <w:rFonts w:ascii="Arial" w:hAnsi="Arial" w:cs="Arial"/>
-              </w:rPr>
-            </w:pPr>
-            <w:r>
-              <w:rPr>
-                <w:rFonts w:ascii="Arial" w:eastAsia="Arial" w:hAnsi="Arial" w:cs="Arial"/>
-                <w:sz w:val="21"/>
-              </w:rPr>
-              <w:t xml:space="preserve">4  </w:t>
-            </w:r>
-          </w:p>
-        </w:tc>
-        <w:tc>
-          <w:tcPr>
-            <w:tcW w:w="3450" w:type="dxa"/>
-            <w:tcBorders>
-              <w:top w:val="single" w:sz="4" w:space="0" w:color="000000"/>
-              <w:left w:val="single" w:sz="3" w:space="0" w:color="000000"/>
-              <w:bottom w:val="single" w:sz="4" w:space="0" w:color="000000"/>
-              <w:right w:val="single" w:sz="4" w:space="0" w:color="000000"/>
-            </w:tcBorders>
-          </w:tcPr>
-          <w:p>
-            <w:pPr>
-              <w:spacing w:line="360" w:lineRule="auto"/>
-              <w:ind w:left="1"/>
-              <w:rPr>
-                <w:rFonts w:ascii="Arial" w:hAnsi="Arial" w:cs="Arial"/>
-              </w:rPr>
-            </w:pPr>
-          </w:p>
-        </w:tc>
-        <w:tc>
-          <w:tcPr>
-            <w:tcW w:w="4815" w:type="dxa"/>
-            <w:tcBorders>
-              <w:top w:val="single" w:sz="4" w:space="0" w:color="000000"/>
-              <w:left w:val="single" w:sz="4" w:space="0" w:color="000000"/>
-              <w:bottom w:val="single" w:sz="4" w:space="0" w:color="000000"/>
-              <w:right w:val="single" w:sz="3" w:space="0" w:color="000000"/>
-            </w:tcBorders>
-          </w:tcPr>
-          <w:p>
-            <w:pPr>
-              <w:spacing w:line="360" w:lineRule="auto"/>
-              <w:rPr>
-                <w:rFonts w:ascii="Arial" w:hAnsi="Arial" w:cs="Arial"/>
-              </w:rPr>
-            </w:pPr>
-          </w:p>
-        </w:tc>
-      </w:tr>
-      <w:tr>
-        <w:trPr>
-          <w:trHeight w:val="485"/>
-        </w:trPr>
-        <w:tc>
-          <w:tcPr>
-            <w:tcW w:w="856" w:type="dxa"/>
-            <w:tcBorders>
-              <w:top w:val="single" w:sz="4" w:space="0" w:color="000000"/>
-              <w:left w:val="single" w:sz="4" w:space="0" w:color="000000"/>
-              <w:bottom w:val="single" w:sz="4" w:space="0" w:color="000000"/>
-              <w:right w:val="single" w:sz="3" w:space="0" w:color="000000"/>
-            </w:tcBorders>
-          </w:tcPr>
-          <w:p>
-            <w:pPr>
-              <w:spacing w:line="360" w:lineRule="auto"/>
-              <w:ind w:right="66"/>
-              <w:jc w:val="center"/>
-              <w:rPr>
-                <w:rFonts w:ascii="Arial" w:hAnsi="Arial" w:cs="Arial"/>
-              </w:rPr>
-            </w:pPr>
-            <w:r>
-              <w:rPr>
-                <w:rFonts w:ascii="Arial" w:eastAsia="Arial" w:hAnsi="Arial" w:cs="Arial"/>
-                <w:sz w:val="21"/>
-              </w:rPr>
-              <w:t xml:space="preserve">5 </w:t>
-            </w:r>
-          </w:p>
-        </w:tc>
-        <w:tc>
-          <w:tcPr>
-            <w:tcW w:w="3450" w:type="dxa"/>
-            <w:tcBorders>
-              <w:top w:val="single" w:sz="4" w:space="0" w:color="000000"/>
-              <w:left w:val="single" w:sz="3" w:space="0" w:color="000000"/>
-              <w:bottom w:val="single" w:sz="4" w:space="0" w:color="000000"/>
-              <w:right w:val="single" w:sz="4" w:space="0" w:color="000000"/>
-            </w:tcBorders>
-          </w:tcPr>
-          <w:p>
-            <w:pPr>
-              <w:spacing w:line="360" w:lineRule="auto"/>
-              <w:ind w:left="1"/>
-              <w:rPr>
-                <w:rFonts w:ascii="Arial" w:hAnsi="Arial" w:cs="Arial"/>
-              </w:rPr>
-            </w:pPr>
-          </w:p>
-        </w:tc>
-        <w:tc>
-          <w:tcPr>
-            <w:tcW w:w="4815" w:type="dxa"/>
-            <w:tcBorders>
-              <w:top w:val="single" w:sz="4" w:space="0" w:color="000000"/>
-              <w:left w:val="single" w:sz="4" w:space="0" w:color="000000"/>
-              <w:bottom w:val="single" w:sz="4" w:space="0" w:color="000000"/>
-              <w:right w:val="single" w:sz="3" w:space="0" w:color="000000"/>
-            </w:tcBorders>
-          </w:tcPr>
-          <w:p>
-            <w:pPr>
-              <w:spacing w:line="360" w:lineRule="auto"/>
-              <w:rPr>
-                <w:rFonts w:ascii="Arial" w:hAnsi="Arial" w:cs="Arial"/>
-              </w:rPr>
-            </w:pPr>
+            <w:r>
+              <w:rPr>
+                <w:rFonts w:ascii="Arial" w:hAnsi="Arial" w:cs="Arial"/>
+              </w:rPr>
+              <w:t>Analises negativas dos provedores feitas por clientes</w:t>
+            </w:r>
+          </w:p>
+        </w:tc>
+        <w:tc>
+          <w:tcPr>
+            <w:tcW w:w="4435" w:type="dxa"/>
+          </w:tcPr>
+          <w:p>
+            <w:pPr>
+              <w:spacing w:line="360" w:lineRule="auto"/>
+              <w:jc w:val="both"/>
+              <w:rPr>
+                <w:rFonts w:ascii="Arial" w:hAnsi="Arial" w:cs="Arial"/>
+              </w:rPr>
+            </w:pPr>
+            <w:r>
+              <w:rPr>
+                <w:rFonts w:ascii="Arial" w:hAnsi="Arial" w:cs="Arial"/>
+              </w:rPr>
+              <w:t>Fazer com que seja necessário que um cliente informe seu CPF quando for deixar uma análise, e o mesmo será comparado com os clientes cadastrados no BD, confirmando se aquele provedor realmente consta com um cliente com aquele CPF.</w:t>
+            </w:r>
           </w:p>
         </w:tc>
       </w:tr>
@@ -2882,19 +2079,13 @@
     </w:p>
     <w:tbl>
       <w:tblPr>
-        <w:tblStyle w:val="TableGrid"/>
-        <w:tblW w:w="9123" w:type="dxa"/>
-        <w:tblInd w:w="-66" w:type="dxa"/>
-        <w:tblCellMar>
-          <w:top w:w="6" w:type="dxa"/>
-          <w:right w:w="6" w:type="dxa"/>
-        </w:tblCellMar>
+        <w:tblStyle w:val="Tabelacomgrade"/>
+        <w:tblW w:w="8926" w:type="dxa"/>
         <w:tblLook w:val="04A0" w:firstRow="1" w:lastRow="0" w:firstColumn="1" w:lastColumn="0" w:noHBand="0" w:noVBand="1"/>
       </w:tblPr>
       <w:tblGrid>
         <w:gridCol w:w="3113"/>
-        <w:gridCol w:w="5716"/>
-        <w:gridCol w:w="294"/>
+        <w:gridCol w:w="5813"/>
       </w:tblGrid>
       <w:tr>
         <w:trPr>
@@ -2903,12 +2094,7 @@
         <w:tc>
           <w:tcPr>
             <w:tcW w:w="3113" w:type="dxa"/>
-            <w:tcBorders>
-              <w:top w:val="nil"/>
-              <w:left w:val="nil"/>
-              <w:bottom w:val="single" w:sz="8" w:space="0" w:color="000000"/>
-              <w:right w:val="single" w:sz="7" w:space="0" w:color="000000"/>
-            </w:tcBorders>
+            <w:shd w:val="clear" w:color="auto" w:fill="D9D9D9" w:themeFill="background1" w:themeFillShade="D9"/>
           </w:tcPr>
           <w:p>
             <w:pPr>
@@ -2930,14 +2116,8 @@
         </w:tc>
         <w:tc>
           <w:tcPr>
-            <w:tcW w:w="5716" w:type="dxa"/>
-            <w:tcBorders>
-              <w:top w:val="single" w:sz="8" w:space="0" w:color="000000"/>
-              <w:left w:val="single" w:sz="7" w:space="0" w:color="000000"/>
-              <w:bottom w:val="single" w:sz="8" w:space="0" w:color="000000"/>
-              <w:right w:val="nil"/>
-            </w:tcBorders>
-            <w:shd w:val="clear" w:color="auto" w:fill="E5E5E5"/>
+            <w:tcW w:w="5813" w:type="dxa"/>
+            <w:shd w:val="clear" w:color="auto" w:fill="D9D9D9" w:themeFill="background1" w:themeFillShade="D9"/>
           </w:tcPr>
           <w:p>
             <w:pPr>
@@ -2956,26 +2136,6 @@
               </w:rPr>
               <w:t xml:space="preserve">Estimativa </w:t>
             </w:r>
-          </w:p>
-        </w:tc>
-        <w:tc>
-          <w:tcPr>
-            <w:tcW w:w="294" w:type="dxa"/>
-            <w:tcBorders>
-              <w:top w:val="single" w:sz="8" w:space="0" w:color="000000"/>
-              <w:left w:val="nil"/>
-              <w:bottom w:val="single" w:sz="8" w:space="0" w:color="000000"/>
-              <w:right w:val="single" w:sz="7" w:space="0" w:color="000000"/>
-            </w:tcBorders>
-            <w:shd w:val="clear" w:color="auto" w:fill="E5E5E5"/>
-          </w:tcPr>
-          <w:p>
-            <w:pPr>
-              <w:spacing w:line="360" w:lineRule="auto"/>
-              <w:rPr>
-                <w:rFonts w:ascii="Arial" w:hAnsi="Arial" w:cs="Arial"/>
-              </w:rPr>
-            </w:pPr>
           </w:p>
         </w:tc>
       </w:tr>
@@ -2986,13 +2146,7 @@
         <w:tc>
           <w:tcPr>
             <w:tcW w:w="3113" w:type="dxa"/>
-            <w:tcBorders>
-              <w:top w:val="single" w:sz="8" w:space="0" w:color="000000"/>
-              <w:left w:val="single" w:sz="4" w:space="0" w:color="000000"/>
-              <w:bottom w:val="single" w:sz="7" w:space="0" w:color="000000"/>
-              <w:right w:val="single" w:sz="3" w:space="0" w:color="000000"/>
-            </w:tcBorders>
-            <w:shd w:val="clear" w:color="auto" w:fill="E5E5E5"/>
+            <w:shd w:val="clear" w:color="auto" w:fill="D9D9D9" w:themeFill="background1" w:themeFillShade="D9"/>
           </w:tcPr>
           <w:p>
             <w:pPr>
@@ -3000,13 +2154,16 @@
               <w:ind w:left="66"/>
               <w:rPr>
                 <w:rFonts w:ascii="Arial" w:hAnsi="Arial" w:cs="Arial"/>
-              </w:rPr>
-            </w:pPr>
-            <w:r>
-              <w:rPr>
-                <w:rFonts w:ascii="Arial" w:eastAsia="Arial" w:hAnsi="Arial" w:cs="Arial"/>
-                <w:b/>
-                <w:sz w:val="23"/>
+                <w:sz w:val="21"/>
+                <w:szCs w:val="21"/>
+              </w:rPr>
+            </w:pPr>
+            <w:r>
+              <w:rPr>
+                <w:rFonts w:ascii="Arial" w:eastAsia="Arial" w:hAnsi="Arial" w:cs="Arial"/>
+                <w:b/>
+                <w:sz w:val="21"/>
+                <w:szCs w:val="21"/>
               </w:rPr>
               <w:t xml:space="preserve">Duração do projeto </w:t>
             </w:r>
@@ -3014,29 +2171,16 @@
         </w:tc>
         <w:tc>
           <w:tcPr>
-            <w:tcW w:w="5716" w:type="dxa"/>
-            <w:tcBorders>
-              <w:top w:val="single" w:sz="8" w:space="0" w:color="000000"/>
-              <w:left w:val="single" w:sz="3" w:space="0" w:color="000000"/>
-              <w:bottom w:val="single" w:sz="7" w:space="0" w:color="000000"/>
-              <w:right w:val="nil"/>
-            </w:tcBorders>
-          </w:tcPr>
-          <w:p>
-            <w:pPr>
-              <w:spacing w:line="360" w:lineRule="auto"/>
-              <w:ind w:left="64"/>
-              <w:rPr>
-                <w:rFonts w:ascii="Arial" w:hAnsi="Arial" w:cs="Arial"/>
-              </w:rPr>
-            </w:pPr>
-            <w:r>
-              <w:rPr>
-                <w:rFonts w:ascii="Arial" w:eastAsia="Arial" w:hAnsi="Arial" w:cs="Arial"/>
-                <w:sz w:val="21"/>
-              </w:rPr>
-              <w:t xml:space="preserve"> </w:t>
-            </w:r>
+            <w:tcW w:w="5813" w:type="dxa"/>
+          </w:tcPr>
+          <w:p>
+            <w:pPr>
+              <w:spacing w:line="360" w:lineRule="auto"/>
+              <w:jc w:val="both"/>
+              <w:rPr>
+                <w:rFonts w:ascii="Arial" w:hAnsi="Arial" w:cs="Arial"/>
+              </w:rPr>
+            </w:pPr>
             <w:r>
               <w:rPr>
                 <w:rFonts w:ascii="Arial" w:eastAsia="Arial" w:hAnsi="Arial" w:cs="Arial"/>
@@ -3051,25 +2195,6 @@
               </w:rPr>
               <w:t xml:space="preserve"> meses</w:t>
             </w:r>
-          </w:p>
-        </w:tc>
-        <w:tc>
-          <w:tcPr>
-            <w:tcW w:w="294" w:type="dxa"/>
-            <w:tcBorders>
-              <w:top w:val="single" w:sz="8" w:space="0" w:color="000000"/>
-              <w:left w:val="nil"/>
-              <w:bottom w:val="single" w:sz="7" w:space="0" w:color="000000"/>
-              <w:right w:val="single" w:sz="3" w:space="0" w:color="000000"/>
-            </w:tcBorders>
-          </w:tcPr>
-          <w:p>
-            <w:pPr>
-              <w:spacing w:line="360" w:lineRule="auto"/>
-              <w:rPr>
-                <w:rFonts w:ascii="Arial" w:hAnsi="Arial" w:cs="Arial"/>
-              </w:rPr>
-            </w:pPr>
           </w:p>
         </w:tc>
       </w:tr>
@@ -3080,13 +2205,7 @@
         <w:tc>
           <w:tcPr>
             <w:tcW w:w="3113" w:type="dxa"/>
-            <w:tcBorders>
-              <w:top w:val="single" w:sz="7" w:space="0" w:color="000000"/>
-              <w:left w:val="single" w:sz="4" w:space="0" w:color="000000"/>
-              <w:bottom w:val="single" w:sz="8" w:space="0" w:color="000000"/>
-              <w:right w:val="single" w:sz="3" w:space="0" w:color="000000"/>
-            </w:tcBorders>
-            <w:shd w:val="clear" w:color="auto" w:fill="E5E5E5"/>
+            <w:shd w:val="clear" w:color="auto" w:fill="D9D9D9" w:themeFill="background1" w:themeFillShade="D9"/>
           </w:tcPr>
           <w:p>
             <w:pPr>
@@ -3094,13 +2213,16 @@
               <w:ind w:left="66"/>
               <w:rPr>
                 <w:rFonts w:ascii="Arial" w:hAnsi="Arial" w:cs="Arial"/>
-              </w:rPr>
-            </w:pPr>
-            <w:r>
-              <w:rPr>
-                <w:rFonts w:ascii="Arial" w:eastAsia="Arial" w:hAnsi="Arial" w:cs="Arial"/>
-                <w:b/>
-                <w:sz w:val="23"/>
+                <w:sz w:val="21"/>
+                <w:szCs w:val="21"/>
+              </w:rPr>
+            </w:pPr>
+            <w:r>
+              <w:rPr>
+                <w:rFonts w:ascii="Arial" w:eastAsia="Arial" w:hAnsi="Arial" w:cs="Arial"/>
+                <w:b/>
+                <w:sz w:val="21"/>
+                <w:szCs w:val="21"/>
               </w:rPr>
               <w:t xml:space="preserve">Data de Início </w:t>
             </w:r>
@@ -3108,62 +2230,23 @@
         </w:tc>
         <w:tc>
           <w:tcPr>
-            <w:tcW w:w="5716" w:type="dxa"/>
-            <w:tcBorders>
-              <w:top w:val="single" w:sz="7" w:space="0" w:color="000000"/>
-              <w:left w:val="single" w:sz="3" w:space="0" w:color="000000"/>
-              <w:bottom w:val="single" w:sz="4" w:space="0" w:color="000000"/>
-              <w:right w:val="nil"/>
-            </w:tcBorders>
-          </w:tcPr>
-          <w:p>
-            <w:pPr>
-              <w:spacing w:line="360" w:lineRule="auto"/>
-              <w:ind w:left="64"/>
-              <w:rPr>
-                <w:rFonts w:ascii="Arial" w:hAnsi="Arial" w:cs="Arial"/>
-              </w:rPr>
-            </w:pPr>
-            <w:r>
-              <w:rPr>
-                <w:rFonts w:ascii="Arial" w:eastAsia="Arial" w:hAnsi="Arial" w:cs="Arial"/>
-                <w:sz w:val="21"/>
-              </w:rPr>
-              <w:t xml:space="preserve"> </w:t>
-            </w:r>
-            <w:r>
-              <w:rPr>
-                <w:rFonts w:ascii="Arial" w:eastAsia="Arial" w:hAnsi="Arial" w:cs="Arial"/>
-                <w:sz w:val="21"/>
-              </w:rPr>
-              <w:t>16/08/2019</w:t>
-            </w:r>
-            <w:r>
-              <w:rPr>
-                <w:rFonts w:ascii="Arial" w:eastAsia="Arial" w:hAnsi="Arial" w:cs="Arial"/>
-                <w:sz w:val="21"/>
-              </w:rPr>
-              <w:t xml:space="preserve"> </w:t>
-            </w:r>
-          </w:p>
-        </w:tc>
-        <w:tc>
-          <w:tcPr>
-            <w:tcW w:w="294" w:type="dxa"/>
-            <w:tcBorders>
-              <w:top w:val="single" w:sz="7" w:space="0" w:color="000000"/>
-              <w:left w:val="nil"/>
-              <w:bottom w:val="single" w:sz="4" w:space="0" w:color="000000"/>
-              <w:right w:val="single" w:sz="3" w:space="0" w:color="000000"/>
-            </w:tcBorders>
-          </w:tcPr>
-          <w:p>
-            <w:pPr>
-              <w:spacing w:line="360" w:lineRule="auto"/>
-              <w:rPr>
-                <w:rFonts w:ascii="Arial" w:hAnsi="Arial" w:cs="Arial"/>
-              </w:rPr>
-            </w:pPr>
+            <w:tcW w:w="5813" w:type="dxa"/>
+          </w:tcPr>
+          <w:p>
+            <w:pPr>
+              <w:spacing w:line="360" w:lineRule="auto"/>
+              <w:jc w:val="both"/>
+              <w:rPr>
+                <w:rFonts w:ascii="Arial" w:hAnsi="Arial" w:cs="Arial"/>
+              </w:rPr>
+            </w:pPr>
+            <w:r>
+              <w:rPr>
+                <w:rFonts w:ascii="Arial" w:eastAsia="Arial" w:hAnsi="Arial" w:cs="Arial"/>
+                <w:sz w:val="21"/>
+              </w:rPr>
+              <w:t xml:space="preserve">16/08/2019 </w:t>
+            </w:r>
           </w:p>
         </w:tc>
       </w:tr>
@@ -3174,13 +2257,7 @@
         <w:tc>
           <w:tcPr>
             <w:tcW w:w="3113" w:type="dxa"/>
-            <w:tcBorders>
-              <w:top w:val="single" w:sz="8" w:space="0" w:color="000000"/>
-              <w:left w:val="single" w:sz="4" w:space="0" w:color="000000"/>
-              <w:bottom w:val="single" w:sz="7" w:space="0" w:color="000000"/>
-              <w:right w:val="single" w:sz="3" w:space="0" w:color="000000"/>
-            </w:tcBorders>
-            <w:shd w:val="clear" w:color="auto" w:fill="E5E5E5"/>
+            <w:shd w:val="clear" w:color="auto" w:fill="D9D9D9" w:themeFill="background1" w:themeFillShade="D9"/>
           </w:tcPr>
           <w:p>
             <w:pPr>
@@ -3188,13 +2265,16 @@
               <w:ind w:left="66"/>
               <w:rPr>
                 <w:rFonts w:ascii="Arial" w:hAnsi="Arial" w:cs="Arial"/>
-              </w:rPr>
-            </w:pPr>
-            <w:r>
-              <w:rPr>
-                <w:rFonts w:ascii="Arial" w:eastAsia="Arial" w:hAnsi="Arial" w:cs="Arial"/>
-                <w:b/>
-                <w:sz w:val="23"/>
+                <w:sz w:val="21"/>
+                <w:szCs w:val="21"/>
+              </w:rPr>
+            </w:pPr>
+            <w:r>
+              <w:rPr>
+                <w:rFonts w:ascii="Arial" w:eastAsia="Arial" w:hAnsi="Arial" w:cs="Arial"/>
+                <w:b/>
+                <w:sz w:val="21"/>
+                <w:szCs w:val="21"/>
               </w:rPr>
               <w:t xml:space="preserve">Data de Término </w:t>
             </w:r>
@@ -3202,22 +2282,44 @@
         </w:tc>
         <w:tc>
           <w:tcPr>
-            <w:tcW w:w="5716" w:type="dxa"/>
-            <w:tcBorders>
-              <w:top w:val="single" w:sz="4" w:space="0" w:color="000000"/>
-              <w:left w:val="single" w:sz="3" w:space="0" w:color="000000"/>
-              <w:bottom w:val="single" w:sz="4" w:space="0" w:color="000000"/>
-              <w:right w:val="nil"/>
-            </w:tcBorders>
-          </w:tcPr>
-          <w:p>
-            <w:pPr>
-              <w:spacing w:line="360" w:lineRule="auto"/>
-              <w:ind w:left="64"/>
-              <w:rPr>
-                <w:rFonts w:ascii="Arial" w:hAnsi="Arial" w:cs="Arial"/>
-              </w:rPr>
-            </w:pPr>
+            <w:tcW w:w="5813" w:type="dxa"/>
+          </w:tcPr>
+          <w:p>
+            <w:pPr>
+              <w:spacing w:line="360" w:lineRule="auto"/>
+              <w:jc w:val="both"/>
+              <w:rPr>
+                <w:rFonts w:ascii="Arial" w:hAnsi="Arial" w:cs="Arial"/>
+              </w:rPr>
+            </w:pPr>
+            <w:r>
+              <w:rPr>
+                <w:rFonts w:ascii="Arial" w:eastAsia="Arial" w:hAnsi="Arial" w:cs="Arial"/>
+                <w:sz w:val="21"/>
+              </w:rPr>
+              <w:t>09/</w:t>
+            </w:r>
+            <w:r>
+              <w:rPr>
+                <w:rFonts w:ascii="Arial" w:eastAsia="Arial" w:hAnsi="Arial" w:cs="Arial"/>
+                <w:sz w:val="21"/>
+              </w:rPr>
+              <w:t>02</w:t>
+            </w:r>
+            <w:r>
+              <w:rPr>
+                <w:rFonts w:ascii="Arial" w:eastAsia="Arial" w:hAnsi="Arial" w:cs="Arial"/>
+                <w:sz w:val="21"/>
+              </w:rPr>
+              <w:t>/20</w:t>
+            </w:r>
+            <w:r>
+              <w:rPr>
+                <w:rFonts w:ascii="Arial" w:eastAsia="Arial" w:hAnsi="Arial" w:cs="Arial"/>
+                <w:sz w:val="21"/>
+              </w:rPr>
+              <w:t>20</w:t>
+            </w:r>
             <w:r>
               <w:rPr>
                 <w:rFonts w:ascii="Arial" w:eastAsia="Arial" w:hAnsi="Arial" w:cs="Arial"/>
@@ -3225,67 +2327,6 @@
               </w:rPr>
               <w:t xml:space="preserve"> </w:t>
             </w:r>
-            <w:r>
-              <w:rPr>
-                <w:rFonts w:ascii="Arial" w:eastAsia="Arial" w:hAnsi="Arial" w:cs="Arial"/>
-                <w:sz w:val="21"/>
-              </w:rPr>
-              <w:t>09</w:t>
-            </w:r>
-            <w:r>
-              <w:rPr>
-                <w:rFonts w:ascii="Arial" w:eastAsia="Arial" w:hAnsi="Arial" w:cs="Arial"/>
-                <w:sz w:val="21"/>
-              </w:rPr>
-              <w:t>/</w:t>
-            </w:r>
-            <w:r>
-              <w:rPr>
-                <w:rFonts w:ascii="Arial" w:eastAsia="Arial" w:hAnsi="Arial" w:cs="Arial"/>
-                <w:sz w:val="21"/>
-              </w:rPr>
-              <w:t>02</w:t>
-            </w:r>
-            <w:r>
-              <w:rPr>
-                <w:rFonts w:ascii="Arial" w:eastAsia="Arial" w:hAnsi="Arial" w:cs="Arial"/>
-                <w:sz w:val="21"/>
-              </w:rPr>
-              <w:t>/20</w:t>
-            </w:r>
-            <w:r>
-              <w:rPr>
-                <w:rFonts w:ascii="Arial" w:eastAsia="Arial" w:hAnsi="Arial" w:cs="Arial"/>
-                <w:sz w:val="21"/>
-              </w:rPr>
-              <w:t>20</w:t>
-            </w:r>
-            <w:r>
-              <w:rPr>
-                <w:rFonts w:ascii="Arial" w:eastAsia="Arial" w:hAnsi="Arial" w:cs="Arial"/>
-                <w:sz w:val="21"/>
-              </w:rPr>
-              <w:t xml:space="preserve"> </w:t>
-            </w:r>
-          </w:p>
-        </w:tc>
-        <w:tc>
-          <w:tcPr>
-            <w:tcW w:w="294" w:type="dxa"/>
-            <w:tcBorders>
-              <w:top w:val="single" w:sz="4" w:space="0" w:color="000000"/>
-              <w:left w:val="nil"/>
-              <w:bottom w:val="single" w:sz="4" w:space="0" w:color="000000"/>
-              <w:right w:val="single" w:sz="3" w:space="0" w:color="000000"/>
-            </w:tcBorders>
-          </w:tcPr>
-          <w:p>
-            <w:pPr>
-              <w:spacing w:line="360" w:lineRule="auto"/>
-              <w:rPr>
-                <w:rFonts w:ascii="Arial" w:hAnsi="Arial" w:cs="Arial"/>
-              </w:rPr>
-            </w:pPr>
           </w:p>
         </w:tc>
       </w:tr>
@@ -3296,13 +2337,7 @@
         <w:tc>
           <w:tcPr>
             <w:tcW w:w="3113" w:type="dxa"/>
-            <w:tcBorders>
-              <w:top w:val="single" w:sz="7" w:space="0" w:color="000000"/>
-              <w:left w:val="single" w:sz="4" w:space="0" w:color="000000"/>
-              <w:bottom w:val="single" w:sz="8" w:space="0" w:color="000000"/>
-              <w:right w:val="single" w:sz="3" w:space="0" w:color="000000"/>
-            </w:tcBorders>
-            <w:shd w:val="clear" w:color="auto" w:fill="E5E5E5"/>
+            <w:shd w:val="clear" w:color="auto" w:fill="D9D9D9" w:themeFill="background1" w:themeFillShade="D9"/>
           </w:tcPr>
           <w:p>
             <w:pPr>
@@ -3310,13 +2345,16 @@
               <w:ind w:left="66"/>
               <w:rPr>
                 <w:rFonts w:ascii="Arial" w:hAnsi="Arial" w:cs="Arial"/>
-              </w:rPr>
-            </w:pPr>
-            <w:r>
-              <w:rPr>
-                <w:rFonts w:ascii="Arial" w:eastAsia="Arial" w:hAnsi="Arial" w:cs="Arial"/>
-                <w:b/>
-                <w:sz w:val="21"/>
+                <w:sz w:val="21"/>
+                <w:szCs w:val="21"/>
+              </w:rPr>
+            </w:pPr>
+            <w:r>
+              <w:rPr>
+                <w:rFonts w:ascii="Arial" w:eastAsia="Arial" w:hAnsi="Arial" w:cs="Arial"/>
+                <w:b/>
+                <w:sz w:val="21"/>
+                <w:szCs w:val="21"/>
               </w:rPr>
               <w:t xml:space="preserve">Recursos </w:t>
             </w:r>
@@ -3324,20 +2362,15 @@
         </w:tc>
         <w:tc>
           <w:tcPr>
-            <w:tcW w:w="5716" w:type="dxa"/>
-            <w:tcBorders>
-              <w:top w:val="single" w:sz="4" w:space="0" w:color="000000"/>
-              <w:left w:val="single" w:sz="3" w:space="0" w:color="000000"/>
-              <w:bottom w:val="single" w:sz="4" w:space="0" w:color="000000"/>
-              <w:right w:val="nil"/>
-            </w:tcBorders>
-          </w:tcPr>
-          <w:p>
-            <w:pPr>
-              <w:spacing w:line="360" w:lineRule="auto"/>
-              <w:ind w:left="64"/>
-              <w:rPr>
-                <w:rFonts w:ascii="Arial" w:hAnsi="Arial" w:cs="Arial"/>
+            <w:tcW w:w="5813" w:type="dxa"/>
+          </w:tcPr>
+          <w:p>
+            <w:pPr>
+              <w:spacing w:line="360" w:lineRule="auto"/>
+              <w:jc w:val="both"/>
+              <w:rPr>
+                <w:rFonts w:ascii="Arial" w:hAnsi="Arial" w:cs="Arial"/>
+                <w:sz w:val="21"/>
               </w:rPr>
             </w:pPr>
             <w:r>
@@ -3351,68 +2384,18 @@
           <w:p>
             <w:pPr>
               <w:spacing w:line="360" w:lineRule="auto"/>
-              <w:ind w:left="64"/>
-              <w:rPr>
-                <w:rFonts w:ascii="Arial" w:hAnsi="Arial" w:cs="Arial"/>
-              </w:rPr>
-            </w:pPr>
-            <w:r>
-              <w:rPr>
-                <w:rFonts w:ascii="Arial" w:eastAsia="Arial" w:hAnsi="Arial" w:cs="Arial"/>
-                <w:sz w:val="21"/>
-              </w:rPr>
-              <w:lastRenderedPageBreak/>
-              <w:t>Equipe interna TI (</w:t>
-            </w:r>
-            <w:r>
-              <w:rPr>
-                <w:rFonts w:ascii="Arial" w:eastAsia="Arial" w:hAnsi="Arial" w:cs="Arial"/>
-                <w:sz w:val="21"/>
-              </w:rPr>
-              <w:t>1 Gerente, 1 Desenvolvedor front-end, 1 Desenvolvedor back-end e 1 dba</w:t>
-            </w:r>
-            <w:r>
-              <w:rPr>
-                <w:rFonts w:ascii="Arial" w:eastAsia="Arial" w:hAnsi="Arial" w:cs="Arial"/>
-                <w:sz w:val="21"/>
-              </w:rPr>
-              <w:t xml:space="preserve">) </w:t>
-            </w:r>
-          </w:p>
-          <w:p>
-            <w:pPr>
-              <w:spacing w:line="360" w:lineRule="auto"/>
-              <w:ind w:left="64"/>
-              <w:rPr>
-                <w:rFonts w:ascii="Arial" w:hAnsi="Arial" w:cs="Arial"/>
-              </w:rPr>
-            </w:pPr>
-            <w:r>
-              <w:rPr>
-                <w:rFonts w:ascii="Arial" w:eastAsia="Arial" w:hAnsi="Arial" w:cs="Arial"/>
-                <w:sz w:val="21"/>
-              </w:rPr>
-              <w:t xml:space="preserve"> </w:t>
-            </w:r>
-          </w:p>
-        </w:tc>
-        <w:tc>
-          <w:tcPr>
-            <w:tcW w:w="294" w:type="dxa"/>
-            <w:tcBorders>
-              <w:top w:val="single" w:sz="4" w:space="0" w:color="000000"/>
-              <w:left w:val="nil"/>
-              <w:bottom w:val="single" w:sz="4" w:space="0" w:color="000000"/>
-              <w:right w:val="single" w:sz="3" w:space="0" w:color="000000"/>
-            </w:tcBorders>
-          </w:tcPr>
-          <w:p>
-            <w:pPr>
-              <w:spacing w:line="360" w:lineRule="auto"/>
-              <w:rPr>
-                <w:rFonts w:ascii="Arial" w:hAnsi="Arial" w:cs="Arial"/>
-              </w:rPr>
-            </w:pPr>
+              <w:jc w:val="both"/>
+              <w:rPr>
+                <w:rFonts w:ascii="Arial" w:hAnsi="Arial" w:cs="Arial"/>
+              </w:rPr>
+            </w:pPr>
+            <w:r>
+              <w:rPr>
+                <w:rFonts w:ascii="Arial" w:eastAsia="Arial" w:hAnsi="Arial" w:cs="Arial"/>
+                <w:sz w:val="21"/>
+              </w:rPr>
+              <w:t xml:space="preserve">Equipe interna TI (1 Gerente, 1 Desenvolvedor front-end, 1 Desenvolvedor back-end e 1 dba)  </w:t>
+            </w:r>
           </w:p>
         </w:tc>
       </w:tr>
@@ -3423,13 +2406,7 @@
         <w:tc>
           <w:tcPr>
             <w:tcW w:w="3113" w:type="dxa"/>
-            <w:tcBorders>
-              <w:top w:val="single" w:sz="8" w:space="0" w:color="000000"/>
-              <w:left w:val="single" w:sz="4" w:space="0" w:color="000000"/>
-              <w:bottom w:val="single" w:sz="7" w:space="0" w:color="000000"/>
-              <w:right w:val="single" w:sz="3" w:space="0" w:color="000000"/>
-            </w:tcBorders>
-            <w:shd w:val="clear" w:color="auto" w:fill="E5E5E5"/>
+            <w:shd w:val="clear" w:color="auto" w:fill="D9D9D9" w:themeFill="background1" w:themeFillShade="D9"/>
           </w:tcPr>
           <w:p>
             <w:pPr>
@@ -3437,13 +2414,16 @@
               <w:ind w:left="66"/>
               <w:rPr>
                 <w:rFonts w:ascii="Arial" w:hAnsi="Arial" w:cs="Arial"/>
-              </w:rPr>
-            </w:pPr>
-            <w:r>
-              <w:rPr>
-                <w:rFonts w:ascii="Arial" w:eastAsia="Arial" w:hAnsi="Arial" w:cs="Arial"/>
-                <w:b/>
-                <w:sz w:val="23"/>
+                <w:sz w:val="21"/>
+                <w:szCs w:val="21"/>
+              </w:rPr>
+            </w:pPr>
+            <w:r>
+              <w:rPr>
+                <w:rFonts w:ascii="Arial" w:eastAsia="Arial" w:hAnsi="Arial" w:cs="Arial"/>
+                <w:b/>
+                <w:sz w:val="21"/>
+                <w:szCs w:val="21"/>
               </w:rPr>
               <w:t xml:space="preserve">Qualidade </w:t>
             </w:r>
@@ -3451,55 +2431,23 @@
         </w:tc>
         <w:tc>
           <w:tcPr>
-            <w:tcW w:w="5716" w:type="dxa"/>
-            <w:tcBorders>
-              <w:top w:val="single" w:sz="4" w:space="0" w:color="000000"/>
-              <w:left w:val="single" w:sz="3" w:space="0" w:color="000000"/>
-              <w:bottom w:val="single" w:sz="4" w:space="0" w:color="000000"/>
-              <w:right w:val="nil"/>
-            </w:tcBorders>
-          </w:tcPr>
-          <w:p>
-            <w:pPr>
-              <w:spacing w:line="360" w:lineRule="auto"/>
-              <w:ind w:left="64"/>
-              <w:rPr>
-                <w:rFonts w:ascii="Arial" w:hAnsi="Arial" w:cs="Arial"/>
-              </w:rPr>
-            </w:pPr>
-            <w:r>
-              <w:rPr>
-                <w:rFonts w:ascii="Arial" w:eastAsia="Arial" w:hAnsi="Arial" w:cs="Arial"/>
-                <w:sz w:val="21"/>
-              </w:rPr>
-              <w:t>Critérios de qualidade necessários</w:t>
-            </w:r>
-            <w:r>
-              <w:rPr>
-                <w:rFonts w:ascii="Arial" w:eastAsia="Arial" w:hAnsi="Arial" w:cs="Arial"/>
-                <w:sz w:val="21"/>
-              </w:rPr>
-              <w:t>.</w:t>
-            </w:r>
-          </w:p>
-        </w:tc>
-        <w:tc>
-          <w:tcPr>
-            <w:tcW w:w="294" w:type="dxa"/>
-            <w:tcBorders>
-              <w:top w:val="single" w:sz="4" w:space="0" w:color="000000"/>
-              <w:left w:val="nil"/>
-              <w:bottom w:val="single" w:sz="4" w:space="0" w:color="000000"/>
-              <w:right w:val="single" w:sz="3" w:space="0" w:color="000000"/>
-            </w:tcBorders>
-          </w:tcPr>
-          <w:p>
-            <w:pPr>
-              <w:spacing w:line="360" w:lineRule="auto"/>
-              <w:rPr>
-                <w:rFonts w:ascii="Arial" w:hAnsi="Arial" w:cs="Arial"/>
-              </w:rPr>
-            </w:pPr>
+            <w:tcW w:w="5813" w:type="dxa"/>
+          </w:tcPr>
+          <w:p>
+            <w:pPr>
+              <w:spacing w:line="360" w:lineRule="auto"/>
+              <w:jc w:val="both"/>
+              <w:rPr>
+                <w:rFonts w:ascii="Arial" w:hAnsi="Arial" w:cs="Arial"/>
+              </w:rPr>
+            </w:pPr>
+            <w:r>
+              <w:rPr>
+                <w:rFonts w:ascii="Arial" w:eastAsia="Arial" w:hAnsi="Arial" w:cs="Arial"/>
+                <w:sz w:val="21"/>
+              </w:rPr>
+              <w:t>Critérios de qualidade necessários.</w:t>
+            </w:r>
           </w:p>
         </w:tc>
       </w:tr>
@@ -3510,13 +2458,7 @@
         <w:tc>
           <w:tcPr>
             <w:tcW w:w="3113" w:type="dxa"/>
-            <w:tcBorders>
-              <w:top w:val="single" w:sz="7" w:space="0" w:color="000000"/>
-              <w:left w:val="single" w:sz="4" w:space="0" w:color="000000"/>
-              <w:bottom w:val="single" w:sz="7" w:space="0" w:color="000000"/>
-              <w:right w:val="single" w:sz="3" w:space="0" w:color="000000"/>
-            </w:tcBorders>
-            <w:shd w:val="clear" w:color="auto" w:fill="E5E5E5"/>
+            <w:shd w:val="clear" w:color="auto" w:fill="D9D9D9" w:themeFill="background1" w:themeFillShade="D9"/>
           </w:tcPr>
           <w:p>
             <w:pPr>
@@ -3524,13 +2466,16 @@
               <w:ind w:left="66"/>
               <w:rPr>
                 <w:rFonts w:ascii="Arial" w:hAnsi="Arial" w:cs="Arial"/>
-              </w:rPr>
-            </w:pPr>
-            <w:r>
-              <w:rPr>
-                <w:rFonts w:ascii="Arial" w:eastAsia="Arial" w:hAnsi="Arial" w:cs="Arial"/>
-                <w:b/>
-                <w:sz w:val="23"/>
+                <w:sz w:val="21"/>
+                <w:szCs w:val="21"/>
+              </w:rPr>
+            </w:pPr>
+            <w:r>
+              <w:rPr>
+                <w:rFonts w:ascii="Arial" w:eastAsia="Arial" w:hAnsi="Arial" w:cs="Arial"/>
+                <w:b/>
+                <w:sz w:val="21"/>
+                <w:szCs w:val="21"/>
               </w:rPr>
               <w:t xml:space="preserve">Custos </w:t>
             </w:r>
@@ -3538,18 +2483,11 @@
         </w:tc>
         <w:tc>
           <w:tcPr>
-            <w:tcW w:w="5716" w:type="dxa"/>
-            <w:tcBorders>
-              <w:top w:val="single" w:sz="4" w:space="0" w:color="000000"/>
-              <w:left w:val="single" w:sz="3" w:space="0" w:color="000000"/>
-              <w:bottom w:val="single" w:sz="4" w:space="0" w:color="000000"/>
-              <w:right w:val="nil"/>
-            </w:tcBorders>
-          </w:tcPr>
-          <w:p>
-            <w:pPr>
-              <w:spacing w:line="360" w:lineRule="auto"/>
-              <w:ind w:left="64"/>
+            <w:tcW w:w="5813" w:type="dxa"/>
+          </w:tcPr>
+          <w:p>
+            <w:pPr>
+              <w:spacing w:line="360" w:lineRule="auto"/>
               <w:jc w:val="both"/>
               <w:rPr>
                 <w:rFonts w:ascii="Arial" w:eastAsia="Arial" w:hAnsi="Arial" w:cs="Arial"/>
@@ -3567,10 +2505,10 @@
           <w:p>
             <w:pPr>
               <w:spacing w:line="360" w:lineRule="auto"/>
-              <w:ind w:left="64"/>
               <w:jc w:val="both"/>
               <w:rPr>
-                <w:rFonts w:ascii="Arial" w:hAnsi="Arial" w:cs="Arial"/>
+                <w:rFonts w:ascii="Arial" w:eastAsia="Arial" w:hAnsi="Arial" w:cs="Arial"/>
+                <w:sz w:val="21"/>
               </w:rPr>
             </w:pPr>
             <w:r>
@@ -3578,33 +2516,6 @@
                 <w:rFonts w:ascii="Arial" w:hAnsi="Arial" w:cs="Arial"/>
               </w:rPr>
               <w:t>R$ 120.000,00 (Para as demais contratações).</w:t>
-            </w:r>
-          </w:p>
-        </w:tc>
-        <w:tc>
-          <w:tcPr>
-            <w:tcW w:w="294" w:type="dxa"/>
-            <w:tcBorders>
-              <w:top w:val="single" w:sz="4" w:space="0" w:color="000000"/>
-              <w:left w:val="nil"/>
-              <w:bottom w:val="single" w:sz="4" w:space="0" w:color="000000"/>
-              <w:right w:val="single" w:sz="3" w:space="0" w:color="000000"/>
-            </w:tcBorders>
-          </w:tcPr>
-          <w:p>
-            <w:pPr>
-              <w:spacing w:line="360" w:lineRule="auto"/>
-              <w:jc w:val="both"/>
-              <w:rPr>
-                <w:rFonts w:ascii="Arial" w:hAnsi="Arial" w:cs="Arial"/>
-              </w:rPr>
-            </w:pPr>
-            <w:r>
-              <w:rPr>
-                <w:rFonts w:ascii="Arial" w:eastAsia="Arial" w:hAnsi="Arial" w:cs="Arial"/>
-                <w:sz w:val="21"/>
-              </w:rPr>
-              <w:t xml:space="preserve"> </w:t>
             </w:r>
           </w:p>
         </w:tc>
@@ -3612,56 +2523,11 @@
     </w:tbl>
     <w:p>
       <w:pPr>
-        <w:spacing w:after="0" w:line="360" w:lineRule="auto"/>
-        <w:rPr>
-          <w:rFonts w:ascii="Arial" w:hAnsi="Arial" w:cs="Arial"/>
-        </w:rPr>
+        <w:pStyle w:val="Ttulo1"/>
+        <w:spacing w:line="360" w:lineRule="auto"/>
       </w:pPr>
       <w:r>
-        <w:rPr>
-          <w:rFonts w:ascii="Arial" w:eastAsia="Arial" w:hAnsi="Arial" w:cs="Arial"/>
-          <w:sz w:val="21"/>
-        </w:rPr>
-        <w:t xml:space="preserve"> </w:t>
-      </w:r>
-    </w:p>
-    <w:p>
-      <w:pPr>
-        <w:spacing w:after="0" w:line="360" w:lineRule="auto"/>
-        <w:rPr>
-          <w:rFonts w:ascii="Arial" w:hAnsi="Arial" w:cs="Arial"/>
-        </w:rPr>
-      </w:pPr>
-      <w:r>
-        <w:rPr>
-          <w:rFonts w:ascii="Arial" w:eastAsia="Arial" w:hAnsi="Arial" w:cs="Arial"/>
-          <w:sz w:val="21"/>
-        </w:rPr>
-        <w:t xml:space="preserve"> </w:t>
-      </w:r>
-    </w:p>
-    <w:p>
-      <w:pPr>
-        <w:spacing w:after="0" w:line="360" w:lineRule="auto"/>
-        <w:rPr>
-          <w:rFonts w:ascii="Arial" w:hAnsi="Arial" w:cs="Arial"/>
-        </w:rPr>
-      </w:pPr>
-      <w:r>
-        <w:rPr>
-          <w:rFonts w:ascii="Arial" w:eastAsia="Arial" w:hAnsi="Arial" w:cs="Arial"/>
-          <w:sz w:val="21"/>
-        </w:rPr>
-        <w:t xml:space="preserve"> </w:t>
-      </w:r>
-    </w:p>
-    <w:p>
-      <w:pPr>
-        <w:pStyle w:val="Ttulo1"/>
-        <w:spacing w:line="360" w:lineRule="auto"/>
-        <w:ind w:left="662" w:hanging="677"/>
-      </w:pPr>
-      <w:r>
+        <w:lastRenderedPageBreak/>
         <w:t>Responsabilidades</w:t>
       </w:r>
       <w:r>
@@ -4250,83 +3116,7 @@
       </w:tr>
       <w:tr>
         <w:trPr>
-          <w:trHeight w:val="580"/>
-        </w:trPr>
-        <w:tc>
-          <w:tcPr>
-            <w:tcW w:w="2665" w:type="dxa"/>
-            <w:tcBorders>
-              <w:top w:val="single" w:sz="3" w:space="0" w:color="000000"/>
-              <w:left w:val="single" w:sz="4" w:space="0" w:color="000000"/>
-              <w:bottom w:val="single" w:sz="4" w:space="0" w:color="000000"/>
-              <w:right w:val="single" w:sz="3" w:space="0" w:color="000000"/>
-            </w:tcBorders>
-            <w:shd w:val="clear" w:color="auto" w:fill="D9D9D9" w:themeFill="background1" w:themeFillShade="D9"/>
-          </w:tcPr>
-          <w:p>
-            <w:pPr>
-              <w:spacing w:line="360" w:lineRule="auto"/>
-              <w:ind w:left="1"/>
-              <w:rPr>
-                <w:rFonts w:ascii="Arial" w:hAnsi="Arial" w:cs="Arial"/>
-                <w:b/>
-              </w:rPr>
-            </w:pPr>
-            <w:r>
-              <w:rPr>
-                <w:rFonts w:ascii="Arial" w:eastAsia="Arial" w:hAnsi="Arial" w:cs="Arial"/>
-                <w:b/>
-                <w:sz w:val="21"/>
-              </w:rPr>
-              <w:t xml:space="preserve">Seleção </w:t>
-            </w:r>
-          </w:p>
-        </w:tc>
-        <w:tc>
-          <w:tcPr>
-            <w:tcW w:w="3997" w:type="dxa"/>
-            <w:tcBorders>
-              <w:top w:val="single" w:sz="3" w:space="0" w:color="000000"/>
-              <w:left w:val="single" w:sz="3" w:space="0" w:color="000000"/>
-              <w:bottom w:val="single" w:sz="4" w:space="0" w:color="000000"/>
-              <w:right w:val="single" w:sz="4" w:space="0" w:color="000000"/>
-            </w:tcBorders>
-          </w:tcPr>
-          <w:p>
-            <w:pPr>
-              <w:spacing w:line="360" w:lineRule="auto"/>
-              <w:jc w:val="both"/>
-              <w:rPr>
-                <w:rFonts w:ascii="Arial" w:hAnsi="Arial" w:cs="Arial"/>
-              </w:rPr>
-            </w:pPr>
-          </w:p>
-        </w:tc>
-        <w:tc>
-          <w:tcPr>
-            <w:tcW w:w="2398" w:type="dxa"/>
-            <w:tcBorders>
-              <w:top w:val="single" w:sz="3" w:space="0" w:color="000000"/>
-              <w:left w:val="single" w:sz="4" w:space="0" w:color="000000"/>
-              <w:bottom w:val="single" w:sz="4" w:space="0" w:color="000000"/>
-              <w:right w:val="single" w:sz="4" w:space="0" w:color="000000"/>
-            </w:tcBorders>
-          </w:tcPr>
-          <w:p>
-            <w:pPr>
-              <w:spacing w:line="360" w:lineRule="auto"/>
-              <w:ind w:right="56"/>
-              <w:jc w:val="center"/>
-              <w:rPr>
-                <w:rFonts w:ascii="Arial" w:hAnsi="Arial" w:cs="Arial"/>
-              </w:rPr>
-            </w:pPr>
-          </w:p>
-        </w:tc>
-      </w:tr>
-      <w:tr>
-        <w:trPr>
-          <w:trHeight w:val="578"/>
+          <w:trHeight w:val="343"/>
         </w:trPr>
         <w:tc>
           <w:tcPr>
@@ -4342,19 +3132,18 @@
           <w:p>
             <w:pPr>
               <w:spacing w:line="360" w:lineRule="auto"/>
-              <w:ind w:left="1"/>
-              <w:rPr>
-                <w:rFonts w:ascii="Arial" w:hAnsi="Arial" w:cs="Arial"/>
-                <w:b/>
-              </w:rPr>
-            </w:pPr>
-            <w:r>
-              <w:rPr>
-                <w:rFonts w:ascii="Arial" w:eastAsia="Arial" w:hAnsi="Arial" w:cs="Arial"/>
-                <w:b/>
-                <w:sz w:val="21"/>
-              </w:rPr>
-              <w:t xml:space="preserve">Aquisição </w:t>
+              <w:rPr>
+                <w:rFonts w:ascii="Arial" w:hAnsi="Arial" w:cs="Arial"/>
+                <w:b/>
+              </w:rPr>
+            </w:pPr>
+            <w:r>
+              <w:rPr>
+                <w:rFonts w:ascii="Arial" w:eastAsia="Arial" w:hAnsi="Arial" w:cs="Arial"/>
+                <w:b/>
+                <w:sz w:val="21"/>
+              </w:rPr>
+              <w:t xml:space="preserve">Início do Projeto </w:t>
             </w:r>
           </w:p>
         </w:tc>
@@ -4371,16 +3160,16 @@
           <w:p>
             <w:pPr>
               <w:spacing w:line="360" w:lineRule="auto"/>
-              <w:rPr>
-                <w:rFonts w:ascii="Arial" w:hAnsi="Arial" w:cs="Arial"/>
-              </w:rPr>
-            </w:pPr>
-            <w:r>
-              <w:rPr>
-                <w:rFonts w:ascii="Arial" w:eastAsia="Arial" w:hAnsi="Arial" w:cs="Arial"/>
-                <w:sz w:val="21"/>
-              </w:rPr>
-              <w:t xml:space="preserve"> </w:t>
+              <w:jc w:val="both"/>
+              <w:rPr>
+                <w:rFonts w:ascii="Arial" w:hAnsi="Arial" w:cs="Arial"/>
+              </w:rPr>
+            </w:pPr>
+            <w:r>
+              <w:rPr>
+                <w:rFonts w:ascii="Arial" w:hAnsi="Arial" w:cs="Arial"/>
+              </w:rPr>
+              <w:t>Reunião de Início do Projeto</w:t>
             </w:r>
           </w:p>
         </w:tc>
@@ -4403,27 +3192,33 @@
                 <w:rFonts w:ascii="Arial" w:hAnsi="Arial" w:cs="Arial"/>
               </w:rPr>
             </w:pPr>
+            <w:r>
+              <w:rPr>
+                <w:rFonts w:ascii="Arial" w:hAnsi="Arial" w:cs="Arial"/>
+              </w:rPr>
+              <w:t>18/09/2019</w:t>
+            </w:r>
           </w:p>
         </w:tc>
       </w:tr>
       <w:tr>
         <w:trPr>
-          <w:trHeight w:val="343"/>
+          <w:trHeight w:val="341"/>
         </w:trPr>
         <w:tc>
           <w:tcPr>
             <w:tcW w:w="2665" w:type="dxa"/>
+            <w:vMerge w:val="restart"/>
             <w:tcBorders>
               <w:top w:val="single" w:sz="4" w:space="0" w:color="000000"/>
               <w:left w:val="single" w:sz="4" w:space="0" w:color="000000"/>
-              <w:bottom w:val="single" w:sz="4" w:space="0" w:color="000000"/>
               <w:right w:val="single" w:sz="3" w:space="0" w:color="000000"/>
             </w:tcBorders>
             <w:shd w:val="clear" w:color="auto" w:fill="D9D9D9" w:themeFill="background1" w:themeFillShade="D9"/>
           </w:tcPr>
           <w:p>
             <w:pPr>
-              <w:spacing w:line="360" w:lineRule="auto"/>
+              <w:spacing w:after="73" w:line="360" w:lineRule="auto"/>
               <w:ind w:left="1"/>
               <w:rPr>
                 <w:rFonts w:ascii="Arial" w:hAnsi="Arial" w:cs="Arial"/>
@@ -4436,7 +3231,69 @@
                 <w:b/>
                 <w:sz w:val="21"/>
               </w:rPr>
-              <w:t xml:space="preserve"> Início do Projeto </w:t>
+              <w:t xml:space="preserve"> </w:t>
+            </w:r>
+          </w:p>
+          <w:p>
+            <w:pPr>
+              <w:spacing w:after="73" w:line="360" w:lineRule="auto"/>
+              <w:ind w:left="1"/>
+              <w:rPr>
+                <w:rFonts w:ascii="Arial" w:hAnsi="Arial" w:cs="Arial"/>
+                <w:b/>
+              </w:rPr>
+            </w:pPr>
+            <w:r>
+              <w:rPr>
+                <w:rFonts w:ascii="Arial" w:eastAsia="Arial" w:hAnsi="Arial" w:cs="Arial"/>
+                <w:b/>
+                <w:sz w:val="21"/>
+              </w:rPr>
+              <w:t xml:space="preserve"> </w:t>
+            </w:r>
+          </w:p>
+          <w:p>
+            <w:pPr>
+              <w:spacing w:after="76" w:line="360" w:lineRule="auto"/>
+              <w:ind w:left="1"/>
+              <w:rPr>
+                <w:rFonts w:ascii="Arial" w:hAnsi="Arial" w:cs="Arial"/>
+                <w:b/>
+              </w:rPr>
+            </w:pPr>
+            <w:r>
+              <w:rPr>
+                <w:rFonts w:ascii="Arial" w:eastAsia="Arial" w:hAnsi="Arial" w:cs="Arial"/>
+                <w:b/>
+                <w:sz w:val="21"/>
+              </w:rPr>
+              <w:t xml:space="preserve"> </w:t>
+            </w:r>
+          </w:p>
+          <w:p>
+            <w:pPr>
+              <w:spacing w:line="360" w:lineRule="auto"/>
+              <w:ind w:left="1"/>
+              <w:rPr>
+                <w:rFonts w:ascii="Arial" w:hAnsi="Arial" w:cs="Arial"/>
+                <w:b/>
+              </w:rPr>
+            </w:pPr>
+            <w:r>
+              <w:rPr>
+                <w:rFonts w:ascii="Arial" w:eastAsia="Arial" w:hAnsi="Arial" w:cs="Arial"/>
+                <w:b/>
+                <w:sz w:val="21"/>
+              </w:rPr>
+              <w:t>Desenvolvimento</w:t>
+            </w:r>
+            <w:r>
+              <w:rPr>
+                <w:rFonts w:ascii="Arial" w:eastAsia="Arial" w:hAnsi="Arial" w:cs="Arial"/>
+                <w:b/>
+                <w:sz w:val="21"/>
+              </w:rPr>
+              <w:t xml:space="preserve"> </w:t>
             </w:r>
           </w:p>
         </w:tc>
@@ -4453,10 +3310,18 @@
           <w:p>
             <w:pPr>
               <w:spacing w:line="360" w:lineRule="auto"/>
-              <w:rPr>
-                <w:rFonts w:ascii="Arial" w:hAnsi="Arial" w:cs="Arial"/>
-              </w:rPr>
-            </w:pPr>
+              <w:jc w:val="both"/>
+              <w:rPr>
+                <w:rFonts w:ascii="Arial" w:hAnsi="Arial" w:cs="Arial"/>
+              </w:rPr>
+            </w:pPr>
+            <w:r>
+              <w:rPr>
+                <w:rFonts w:ascii="Arial" w:hAnsi="Arial" w:cs="Arial"/>
+                <w:szCs w:val="26"/>
+              </w:rPr>
+              <w:t>Diagnóstico e revisão do escopo</w:t>
+            </w:r>
           </w:p>
         </w:tc>
         <w:tc>
@@ -4478,6 +3343,185 @@
                 <w:rFonts w:ascii="Arial" w:hAnsi="Arial" w:cs="Arial"/>
               </w:rPr>
             </w:pPr>
+            <w:bookmarkStart w:id="0" w:name="_GoBack"/>
+            <w:bookmarkEnd w:id="0"/>
+            <w:r>
+              <w:rPr>
+                <w:rFonts w:ascii="Arial" w:hAnsi="Arial" w:cs="Arial"/>
+              </w:rPr>
+              <w:t>23/09/2019</w:t>
+            </w:r>
+          </w:p>
+        </w:tc>
+      </w:tr>
+      <w:tr>
+        <w:trPr>
+          <w:trHeight w:val="340"/>
+        </w:trPr>
+        <w:tc>
+          <w:tcPr>
+            <w:tcW w:w="0" w:type="auto"/>
+            <w:vMerge/>
+            <w:tcBorders>
+              <w:left w:val="single" w:sz="4" w:space="0" w:color="000000"/>
+              <w:right w:val="single" w:sz="3" w:space="0" w:color="000000"/>
+            </w:tcBorders>
+            <w:shd w:val="clear" w:color="auto" w:fill="D9D9D9" w:themeFill="background1" w:themeFillShade="D9"/>
+          </w:tcPr>
+          <w:p>
+            <w:pPr>
+              <w:spacing w:line="360" w:lineRule="auto"/>
+              <w:rPr>
+                <w:rFonts w:ascii="Arial" w:hAnsi="Arial" w:cs="Arial"/>
+              </w:rPr>
+            </w:pPr>
+          </w:p>
+        </w:tc>
+        <w:tc>
+          <w:tcPr>
+            <w:tcW w:w="3997" w:type="dxa"/>
+            <w:tcBorders>
+              <w:top w:val="single" w:sz="4" w:space="0" w:color="000000"/>
+              <w:left w:val="single" w:sz="3" w:space="0" w:color="000000"/>
+              <w:bottom w:val="single" w:sz="3" w:space="0" w:color="000000"/>
+              <w:right w:val="single" w:sz="4" w:space="0" w:color="000000"/>
+            </w:tcBorders>
+          </w:tcPr>
+          <w:p>
+            <w:pPr>
+              <w:spacing w:line="360" w:lineRule="auto"/>
+              <w:jc w:val="both"/>
+              <w:rPr>
+                <w:rFonts w:ascii="Arial" w:hAnsi="Arial" w:cs="Arial"/>
+              </w:rPr>
+            </w:pPr>
+            <w:r>
+              <w:rPr>
+                <w:rFonts w:ascii="Arial" w:hAnsi="Arial" w:cs="Arial"/>
+                <w:szCs w:val="26"/>
+              </w:rPr>
+              <w:t>Cronograma e plano do projeto</w:t>
+            </w:r>
+          </w:p>
+        </w:tc>
+        <w:tc>
+          <w:tcPr>
+            <w:tcW w:w="2398" w:type="dxa"/>
+            <w:tcBorders>
+              <w:top w:val="single" w:sz="4" w:space="0" w:color="000000"/>
+              <w:left w:val="single" w:sz="4" w:space="0" w:color="000000"/>
+              <w:bottom w:val="single" w:sz="3" w:space="0" w:color="000000"/>
+              <w:right w:val="single" w:sz="4" w:space="0" w:color="000000"/>
+            </w:tcBorders>
+          </w:tcPr>
+          <w:p>
+            <w:pPr>
+              <w:spacing w:line="360" w:lineRule="auto"/>
+              <w:ind w:right="56"/>
+              <w:jc w:val="center"/>
+              <w:rPr>
+                <w:rFonts w:ascii="Arial" w:hAnsi="Arial" w:cs="Arial"/>
+              </w:rPr>
+            </w:pPr>
+            <w:r>
+              <w:rPr>
+                <w:rFonts w:ascii="Arial" w:hAnsi="Arial" w:cs="Arial"/>
+              </w:rPr>
+              <w:t>30/09/2019</w:t>
+            </w:r>
+          </w:p>
+        </w:tc>
+      </w:tr>
+      <w:tr>
+        <w:trPr>
+          <w:trHeight w:val="580"/>
+        </w:trPr>
+        <w:tc>
+          <w:tcPr>
+            <w:tcW w:w="0" w:type="auto"/>
+            <w:vMerge/>
+            <w:tcBorders>
+              <w:left w:val="single" w:sz="4" w:space="0" w:color="000000"/>
+              <w:right w:val="single" w:sz="3" w:space="0" w:color="000000"/>
+            </w:tcBorders>
+            <w:shd w:val="clear" w:color="auto" w:fill="D9D9D9" w:themeFill="background1" w:themeFillShade="D9"/>
+          </w:tcPr>
+          <w:p>
+            <w:pPr>
+              <w:spacing w:line="360" w:lineRule="auto"/>
+              <w:rPr>
+                <w:rFonts w:ascii="Arial" w:hAnsi="Arial" w:cs="Arial"/>
+              </w:rPr>
+            </w:pPr>
+          </w:p>
+        </w:tc>
+        <w:tc>
+          <w:tcPr>
+            <w:tcW w:w="3997" w:type="dxa"/>
+            <w:tcBorders>
+              <w:top w:val="single" w:sz="3" w:space="0" w:color="000000"/>
+              <w:left w:val="single" w:sz="3" w:space="0" w:color="000000"/>
+              <w:bottom w:val="single" w:sz="4" w:space="0" w:color="000000"/>
+              <w:right w:val="single" w:sz="4" w:space="0" w:color="000000"/>
+            </w:tcBorders>
+          </w:tcPr>
+          <w:p>
+            <w:pPr>
+              <w:spacing w:line="360" w:lineRule="auto"/>
+              <w:jc w:val="both"/>
+              <w:rPr>
+                <w:rFonts w:ascii="Arial" w:hAnsi="Arial" w:cs="Arial"/>
+              </w:rPr>
+            </w:pPr>
+            <w:r>
+              <w:rPr>
+                <w:rFonts w:ascii="Arial" w:hAnsi="Arial" w:cs="Arial"/>
+                <w:szCs w:val="26"/>
+              </w:rPr>
+              <w:t>Desenvolvimento</w:t>
+            </w:r>
+            <w:r>
+              <w:rPr>
+                <w:rFonts w:ascii="Arial" w:hAnsi="Arial" w:cs="Arial"/>
+                <w:szCs w:val="26"/>
+              </w:rPr>
+              <w:t xml:space="preserve"> etapa 1 – </w:t>
+            </w:r>
+            <w:r>
+              <w:rPr>
+                <w:rFonts w:ascii="Arial" w:hAnsi="Arial" w:cs="Arial"/>
+                <w:szCs w:val="26"/>
+              </w:rPr>
+              <w:t>Website e BD</w:t>
+            </w:r>
+          </w:p>
+        </w:tc>
+        <w:tc>
+          <w:tcPr>
+            <w:tcW w:w="2398" w:type="dxa"/>
+            <w:tcBorders>
+              <w:top w:val="single" w:sz="3" w:space="0" w:color="000000"/>
+              <w:left w:val="single" w:sz="4" w:space="0" w:color="000000"/>
+              <w:bottom w:val="single" w:sz="4" w:space="0" w:color="000000"/>
+              <w:right w:val="single" w:sz="4" w:space="0" w:color="000000"/>
+            </w:tcBorders>
+          </w:tcPr>
+          <w:p>
+            <w:pPr>
+              <w:spacing w:line="360" w:lineRule="auto"/>
+              <w:ind w:right="56"/>
+              <w:jc w:val="center"/>
+              <w:rPr>
+                <w:rFonts w:ascii="Arial" w:hAnsi="Arial" w:cs="Arial"/>
+              </w:rPr>
+            </w:pPr>
+            <w:r>
+              <w:rPr>
+                <w:rFonts w:ascii="Arial" w:eastAsia="Arial" w:hAnsi="Arial" w:cs="Arial"/>
+                <w:sz w:val="21"/>
+              </w:rPr>
+              <w:t>05/10/2019</w:t>
+            </w:r>
           </w:p>
         </w:tc>
       </w:tr>
@@ -4487,87 +3531,21 @@
         </w:trPr>
         <w:tc>
           <w:tcPr>
-            <w:tcW w:w="2665" w:type="dxa"/>
-            <w:vMerge w:val="restart"/>
+            <w:tcW w:w="0" w:type="auto"/>
+            <w:vMerge/>
             <w:tcBorders>
-              <w:top w:val="single" w:sz="4" w:space="0" w:color="000000"/>
               <w:left w:val="single" w:sz="4" w:space="0" w:color="000000"/>
-              <w:bottom w:val="single" w:sz="4" w:space="0" w:color="000000"/>
               <w:right w:val="single" w:sz="3" w:space="0" w:color="000000"/>
             </w:tcBorders>
             <w:shd w:val="clear" w:color="auto" w:fill="D9D9D9" w:themeFill="background1" w:themeFillShade="D9"/>
           </w:tcPr>
           <w:p>
             <w:pPr>
-              <w:spacing w:after="73" w:line="360" w:lineRule="auto"/>
-              <w:ind w:left="1"/>
-              <w:rPr>
-                <w:rFonts w:ascii="Arial" w:hAnsi="Arial" w:cs="Arial"/>
-                <w:b/>
-              </w:rPr>
-            </w:pPr>
-            <w:r>
-              <w:rPr>
-                <w:rFonts w:ascii="Arial" w:eastAsia="Arial" w:hAnsi="Arial" w:cs="Arial"/>
-                <w:b/>
-                <w:sz w:val="21"/>
-              </w:rPr>
-              <w:t xml:space="preserve"> </w:t>
-            </w:r>
-          </w:p>
-          <w:p>
-            <w:pPr>
-              <w:spacing w:after="73" w:line="360" w:lineRule="auto"/>
-              <w:ind w:left="1"/>
-              <w:rPr>
-                <w:rFonts w:ascii="Arial" w:hAnsi="Arial" w:cs="Arial"/>
-                <w:b/>
-              </w:rPr>
-            </w:pPr>
-            <w:r>
-              <w:rPr>
-                <w:rFonts w:ascii="Arial" w:eastAsia="Arial" w:hAnsi="Arial" w:cs="Arial"/>
-                <w:b/>
-                <w:sz w:val="21"/>
-              </w:rPr>
-              <w:t xml:space="preserve"> </w:t>
-            </w:r>
-          </w:p>
-          <w:p>
-            <w:pPr>
-              <w:spacing w:after="76" w:line="360" w:lineRule="auto"/>
-              <w:ind w:left="1"/>
-              <w:rPr>
-                <w:rFonts w:ascii="Arial" w:hAnsi="Arial" w:cs="Arial"/>
-                <w:b/>
-              </w:rPr>
-            </w:pPr>
-            <w:r>
-              <w:rPr>
-                <w:rFonts w:ascii="Arial" w:eastAsia="Arial" w:hAnsi="Arial" w:cs="Arial"/>
-                <w:b/>
-                <w:sz w:val="21"/>
-              </w:rPr>
-              <w:t xml:space="preserve"> </w:t>
-            </w:r>
-          </w:p>
-          <w:p>
-            <w:pPr>
-              <w:spacing w:line="360" w:lineRule="auto"/>
-              <w:ind w:left="1"/>
-              <w:rPr>
-                <w:rFonts w:ascii="Arial" w:hAnsi="Arial" w:cs="Arial"/>
-                <w:b/>
-              </w:rPr>
-            </w:pPr>
-            <w:r>
-              <w:rPr>
-                <w:rFonts w:ascii="Arial" w:eastAsia="Arial" w:hAnsi="Arial" w:cs="Arial"/>
-                <w:b/>
-                <w:sz w:val="21"/>
-              </w:rPr>
-              <w:t xml:space="preserve">Implantação   </w:t>
-            </w:r>
+              <w:spacing w:line="360" w:lineRule="auto"/>
+              <w:rPr>
+                <w:rFonts w:ascii="Arial" w:hAnsi="Arial" w:cs="Arial"/>
+              </w:rPr>
+            </w:pPr>
           </w:p>
         </w:tc>
         <w:tc>
@@ -4583,10 +3561,25 @@
           <w:p>
             <w:pPr>
               <w:spacing w:line="360" w:lineRule="auto"/>
-              <w:rPr>
-                <w:rFonts w:ascii="Arial" w:hAnsi="Arial" w:cs="Arial"/>
-              </w:rPr>
-            </w:pPr>
+              <w:jc w:val="both"/>
+              <w:rPr>
+                <w:rFonts w:ascii="Arial" w:hAnsi="Arial" w:cs="Arial"/>
+              </w:rPr>
+            </w:pPr>
+            <w:r>
+              <w:rPr>
+                <w:rFonts w:ascii="Arial" w:hAnsi="Arial" w:cs="Arial"/>
+                <w:szCs w:val="26"/>
+              </w:rPr>
+              <w:t xml:space="preserve">Desenvolvimento etapa 2 – </w:t>
+            </w:r>
+            <w:r>
+              <w:rPr>
+                <w:rFonts w:ascii="Arial" w:hAnsi="Arial" w:cs="Arial"/>
+                <w:szCs w:val="26"/>
+              </w:rPr>
+              <w:t>Webservice</w:t>
+            </w:r>
           </w:p>
         </w:tc>
         <w:tc>
@@ -4608,21 +3601,26 @@
                 <w:rFonts w:ascii="Arial" w:hAnsi="Arial" w:cs="Arial"/>
               </w:rPr>
             </w:pPr>
+            <w:r>
+              <w:rPr>
+                <w:rFonts w:ascii="Arial" w:hAnsi="Arial" w:cs="Arial"/>
+              </w:rPr>
+              <w:t>07/11/2019</w:t>
+            </w:r>
           </w:p>
         </w:tc>
       </w:tr>
       <w:tr>
         <w:trPr>
-          <w:trHeight w:val="340"/>
+          <w:trHeight w:val="361"/>
         </w:trPr>
         <w:tc>
           <w:tcPr>
             <w:tcW w:w="0" w:type="auto"/>
             <w:vMerge/>
             <w:tcBorders>
-              <w:top w:val="nil"/>
               <w:left w:val="single" w:sz="4" w:space="0" w:color="000000"/>
-              <w:bottom w:val="nil"/>
+              <w:bottom w:val="single" w:sz="4" w:space="0" w:color="auto"/>
               <w:right w:val="single" w:sz="3" w:space="0" w:color="000000"/>
             </w:tcBorders>
             <w:shd w:val="clear" w:color="auto" w:fill="D9D9D9" w:themeFill="background1" w:themeFillShade="D9"/>
@@ -4649,12 +3647,39 @@
           <w:p>
             <w:pPr>
               <w:spacing w:line="360" w:lineRule="auto"/>
-              <w:rPr>
-                <w:rFonts w:ascii="Arial" w:hAnsi="Arial" w:cs="Arial"/>
-              </w:rPr>
-            </w:pPr>
-            <w:bookmarkStart w:id="0" w:name="_GoBack"/>
-            <w:bookmarkEnd w:id="0"/>
+              <w:jc w:val="both"/>
+              <w:rPr>
+                <w:rFonts w:ascii="Arial" w:hAnsi="Arial" w:cs="Arial"/>
+              </w:rPr>
+            </w:pPr>
+            <w:r>
+              <w:rPr>
+                <w:rFonts w:ascii="Arial" w:hAnsi="Arial" w:cs="Arial"/>
+                <w:szCs w:val="26"/>
+              </w:rPr>
+              <w:t xml:space="preserve">Desenvolvimento etapa </w:t>
+            </w:r>
+            <w:r>
+              <w:rPr>
+                <w:rFonts w:ascii="Arial" w:hAnsi="Arial" w:cs="Arial"/>
+                <w:szCs w:val="26"/>
+              </w:rPr>
+              <w:t>3</w:t>
+            </w:r>
+            <w:r>
+              <w:rPr>
+                <w:rFonts w:ascii="Arial" w:hAnsi="Arial" w:cs="Arial"/>
+                <w:szCs w:val="26"/>
+              </w:rPr>
+              <w:t xml:space="preserve"> – </w:t>
+            </w:r>
+            <w:r>
+              <w:rPr>
+                <w:rFonts w:ascii="Arial" w:hAnsi="Arial" w:cs="Arial"/>
+                <w:szCs w:val="26"/>
+              </w:rPr>
+              <w:t>Inserção de Provedores Iniciais</w:t>
+            </w:r>
           </w:p>
         </w:tc>
         <w:tc>
@@ -4676,343 +3701,12 @@
                 <w:rFonts w:ascii="Arial" w:hAnsi="Arial" w:cs="Arial"/>
               </w:rPr>
             </w:pPr>
-          </w:p>
-        </w:tc>
-      </w:tr>
-      <w:tr>
-        <w:trPr>
-          <w:trHeight w:val="580"/>
-        </w:trPr>
-        <w:tc>
-          <w:tcPr>
-            <w:tcW w:w="0" w:type="auto"/>
-            <w:vMerge/>
-            <w:tcBorders>
-              <w:top w:val="nil"/>
-              <w:left w:val="single" w:sz="4" w:space="0" w:color="000000"/>
-              <w:bottom w:val="nil"/>
-              <w:right w:val="single" w:sz="3" w:space="0" w:color="000000"/>
-            </w:tcBorders>
-            <w:shd w:val="clear" w:color="auto" w:fill="D9D9D9" w:themeFill="background1" w:themeFillShade="D9"/>
-          </w:tcPr>
-          <w:p>
-            <w:pPr>
-              <w:spacing w:line="360" w:lineRule="auto"/>
-              <w:rPr>
-                <w:rFonts w:ascii="Arial" w:hAnsi="Arial" w:cs="Arial"/>
-              </w:rPr>
-            </w:pPr>
-          </w:p>
-        </w:tc>
-        <w:tc>
-          <w:tcPr>
-            <w:tcW w:w="3997" w:type="dxa"/>
-            <w:tcBorders>
-              <w:top w:val="single" w:sz="3" w:space="0" w:color="000000"/>
-              <w:left w:val="single" w:sz="3" w:space="0" w:color="000000"/>
-              <w:bottom w:val="single" w:sz="4" w:space="0" w:color="000000"/>
-              <w:right w:val="single" w:sz="4" w:space="0" w:color="000000"/>
-            </w:tcBorders>
-          </w:tcPr>
-          <w:p>
-            <w:pPr>
-              <w:spacing w:line="360" w:lineRule="auto"/>
-              <w:jc w:val="both"/>
-              <w:rPr>
-                <w:rFonts w:ascii="Arial" w:hAnsi="Arial" w:cs="Arial"/>
-              </w:rPr>
-            </w:pPr>
-          </w:p>
-        </w:tc>
-        <w:tc>
-          <w:tcPr>
-            <w:tcW w:w="2398" w:type="dxa"/>
-            <w:tcBorders>
-              <w:top w:val="single" w:sz="3" w:space="0" w:color="000000"/>
-              <w:left w:val="single" w:sz="4" w:space="0" w:color="000000"/>
-              <w:bottom w:val="single" w:sz="4" w:space="0" w:color="000000"/>
-              <w:right w:val="single" w:sz="4" w:space="0" w:color="000000"/>
-            </w:tcBorders>
-          </w:tcPr>
-          <w:p>
-            <w:pPr>
-              <w:spacing w:line="360" w:lineRule="auto"/>
-              <w:ind w:right="56"/>
-              <w:rPr>
-                <w:rFonts w:ascii="Arial" w:hAnsi="Arial" w:cs="Arial"/>
-              </w:rPr>
-            </w:pPr>
-            <w:r>
-              <w:rPr>
-                <w:rFonts w:ascii="Arial" w:eastAsia="Arial" w:hAnsi="Arial" w:cs="Arial"/>
-                <w:sz w:val="21"/>
-              </w:rPr>
-              <w:t xml:space="preserve"> </w:t>
-            </w:r>
-          </w:p>
-        </w:tc>
-      </w:tr>
-      <w:tr>
-        <w:trPr>
-          <w:trHeight w:val="341"/>
-        </w:trPr>
-        <w:tc>
-          <w:tcPr>
-            <w:tcW w:w="0" w:type="auto"/>
-            <w:vMerge/>
-            <w:tcBorders>
-              <w:top w:val="nil"/>
-              <w:left w:val="single" w:sz="4" w:space="0" w:color="000000"/>
-              <w:bottom w:val="nil"/>
-              <w:right w:val="single" w:sz="3" w:space="0" w:color="000000"/>
-            </w:tcBorders>
-            <w:shd w:val="clear" w:color="auto" w:fill="D9D9D9" w:themeFill="background1" w:themeFillShade="D9"/>
-          </w:tcPr>
-          <w:p>
-            <w:pPr>
-              <w:spacing w:line="360" w:lineRule="auto"/>
-              <w:rPr>
-                <w:rFonts w:ascii="Arial" w:hAnsi="Arial" w:cs="Arial"/>
-              </w:rPr>
-            </w:pPr>
-          </w:p>
-        </w:tc>
-        <w:tc>
-          <w:tcPr>
-            <w:tcW w:w="3997" w:type="dxa"/>
-            <w:tcBorders>
-              <w:top w:val="single" w:sz="4" w:space="0" w:color="000000"/>
-              <w:left w:val="single" w:sz="3" w:space="0" w:color="000000"/>
-              <w:bottom w:val="single" w:sz="4" w:space="0" w:color="000000"/>
-              <w:right w:val="single" w:sz="4" w:space="0" w:color="000000"/>
-            </w:tcBorders>
-          </w:tcPr>
-          <w:p>
-            <w:pPr>
-              <w:spacing w:line="360" w:lineRule="auto"/>
-              <w:rPr>
-                <w:rFonts w:ascii="Arial" w:hAnsi="Arial" w:cs="Arial"/>
-              </w:rPr>
-            </w:pPr>
-          </w:p>
-        </w:tc>
-        <w:tc>
-          <w:tcPr>
-            <w:tcW w:w="2398" w:type="dxa"/>
-            <w:tcBorders>
-              <w:top w:val="single" w:sz="4" w:space="0" w:color="000000"/>
-              <w:left w:val="single" w:sz="4" w:space="0" w:color="000000"/>
-              <w:bottom w:val="single" w:sz="4" w:space="0" w:color="000000"/>
-              <w:right w:val="single" w:sz="4" w:space="0" w:color="000000"/>
-            </w:tcBorders>
-          </w:tcPr>
-          <w:p>
-            <w:pPr>
-              <w:spacing w:line="360" w:lineRule="auto"/>
-              <w:ind w:right="56"/>
-              <w:jc w:val="center"/>
-              <w:rPr>
-                <w:rFonts w:ascii="Arial" w:hAnsi="Arial" w:cs="Arial"/>
-              </w:rPr>
-            </w:pPr>
-          </w:p>
-        </w:tc>
-      </w:tr>
-      <w:tr>
-        <w:trPr>
-          <w:trHeight w:val="361"/>
-        </w:trPr>
-        <w:tc>
-          <w:tcPr>
-            <w:tcW w:w="0" w:type="auto"/>
-            <w:vMerge/>
-            <w:tcBorders>
-              <w:top w:val="nil"/>
-              <w:left w:val="single" w:sz="4" w:space="0" w:color="000000"/>
-              <w:bottom w:val="nil"/>
-              <w:right w:val="single" w:sz="3" w:space="0" w:color="000000"/>
-            </w:tcBorders>
-            <w:shd w:val="clear" w:color="auto" w:fill="D9D9D9" w:themeFill="background1" w:themeFillShade="D9"/>
-          </w:tcPr>
-          <w:p>
-            <w:pPr>
-              <w:spacing w:line="360" w:lineRule="auto"/>
-              <w:rPr>
-                <w:rFonts w:ascii="Arial" w:hAnsi="Arial" w:cs="Arial"/>
-              </w:rPr>
-            </w:pPr>
-          </w:p>
-        </w:tc>
-        <w:tc>
-          <w:tcPr>
-            <w:tcW w:w="3997" w:type="dxa"/>
-            <w:tcBorders>
-              <w:top w:val="single" w:sz="4" w:space="0" w:color="000000"/>
-              <w:left w:val="single" w:sz="3" w:space="0" w:color="000000"/>
-              <w:bottom w:val="single" w:sz="3" w:space="0" w:color="000000"/>
-              <w:right w:val="single" w:sz="4" w:space="0" w:color="000000"/>
-            </w:tcBorders>
-          </w:tcPr>
-          <w:p>
-            <w:pPr>
-              <w:spacing w:line="360" w:lineRule="auto"/>
-              <w:rPr>
-                <w:rFonts w:ascii="Arial" w:hAnsi="Arial" w:cs="Arial"/>
-              </w:rPr>
-            </w:pPr>
-          </w:p>
-        </w:tc>
-        <w:tc>
-          <w:tcPr>
-            <w:tcW w:w="2398" w:type="dxa"/>
-            <w:tcBorders>
-              <w:top w:val="single" w:sz="4" w:space="0" w:color="000000"/>
-              <w:left w:val="single" w:sz="4" w:space="0" w:color="000000"/>
-              <w:bottom w:val="single" w:sz="3" w:space="0" w:color="000000"/>
-              <w:right w:val="single" w:sz="4" w:space="0" w:color="000000"/>
-            </w:tcBorders>
-          </w:tcPr>
-          <w:p>
-            <w:pPr>
-              <w:spacing w:line="360" w:lineRule="auto"/>
-              <w:ind w:right="56"/>
-              <w:jc w:val="center"/>
-              <w:rPr>
-                <w:rFonts w:ascii="Arial" w:hAnsi="Arial" w:cs="Arial"/>
-              </w:rPr>
-            </w:pPr>
-          </w:p>
-        </w:tc>
-      </w:tr>
-      <w:tr>
-        <w:trPr>
-          <w:trHeight w:val="343"/>
-        </w:trPr>
-        <w:tc>
-          <w:tcPr>
-            <w:tcW w:w="0" w:type="auto"/>
-            <w:vMerge/>
-            <w:tcBorders>
-              <w:top w:val="nil"/>
-              <w:left w:val="single" w:sz="4" w:space="0" w:color="000000"/>
-              <w:bottom w:val="nil"/>
-              <w:right w:val="single" w:sz="3" w:space="0" w:color="000000"/>
-            </w:tcBorders>
-            <w:shd w:val="clear" w:color="auto" w:fill="D9D9D9" w:themeFill="background1" w:themeFillShade="D9"/>
-          </w:tcPr>
-          <w:p>
-            <w:pPr>
-              <w:spacing w:line="360" w:lineRule="auto"/>
-              <w:rPr>
-                <w:rFonts w:ascii="Arial" w:hAnsi="Arial" w:cs="Arial"/>
-              </w:rPr>
-            </w:pPr>
-          </w:p>
-        </w:tc>
-        <w:tc>
-          <w:tcPr>
-            <w:tcW w:w="3997" w:type="dxa"/>
-            <w:tcBorders>
-              <w:top w:val="single" w:sz="3" w:space="0" w:color="000000"/>
-              <w:left w:val="single" w:sz="3" w:space="0" w:color="000000"/>
-              <w:bottom w:val="single" w:sz="3" w:space="0" w:color="000000"/>
-              <w:right w:val="single" w:sz="4" w:space="0" w:color="000000"/>
-            </w:tcBorders>
-          </w:tcPr>
-          <w:p>
-            <w:pPr>
-              <w:spacing w:line="360" w:lineRule="auto"/>
-              <w:rPr>
-                <w:rFonts w:ascii="Arial" w:hAnsi="Arial" w:cs="Arial"/>
-              </w:rPr>
-            </w:pPr>
-          </w:p>
-        </w:tc>
-        <w:tc>
-          <w:tcPr>
-            <w:tcW w:w="2398" w:type="dxa"/>
-            <w:tcBorders>
-              <w:top w:val="single" w:sz="3" w:space="0" w:color="000000"/>
-              <w:left w:val="single" w:sz="4" w:space="0" w:color="000000"/>
-              <w:bottom w:val="single" w:sz="3" w:space="0" w:color="000000"/>
-              <w:right w:val="single" w:sz="4" w:space="0" w:color="000000"/>
-            </w:tcBorders>
-          </w:tcPr>
-          <w:p>
-            <w:pPr>
-              <w:spacing w:line="360" w:lineRule="auto"/>
-              <w:ind w:right="56"/>
-              <w:jc w:val="center"/>
-              <w:rPr>
-                <w:rFonts w:ascii="Arial" w:hAnsi="Arial" w:cs="Arial"/>
-              </w:rPr>
-            </w:pPr>
-          </w:p>
-        </w:tc>
-      </w:tr>
-      <w:tr>
-        <w:trPr>
-          <w:trHeight w:val="577"/>
-        </w:trPr>
-        <w:tc>
-          <w:tcPr>
-            <w:tcW w:w="0" w:type="auto"/>
-            <w:vMerge/>
-            <w:tcBorders>
-              <w:top w:val="nil"/>
-              <w:left w:val="single" w:sz="4" w:space="0" w:color="000000"/>
-              <w:bottom w:val="single" w:sz="4" w:space="0" w:color="000000"/>
-              <w:right w:val="single" w:sz="3" w:space="0" w:color="000000"/>
-            </w:tcBorders>
-            <w:shd w:val="clear" w:color="auto" w:fill="D9D9D9" w:themeFill="background1" w:themeFillShade="D9"/>
-          </w:tcPr>
-          <w:p>
-            <w:pPr>
-              <w:spacing w:line="360" w:lineRule="auto"/>
-              <w:rPr>
-                <w:rFonts w:ascii="Arial" w:hAnsi="Arial" w:cs="Arial"/>
-              </w:rPr>
-            </w:pPr>
-          </w:p>
-        </w:tc>
-        <w:tc>
-          <w:tcPr>
-            <w:tcW w:w="3997" w:type="dxa"/>
-            <w:tcBorders>
-              <w:top w:val="single" w:sz="3" w:space="0" w:color="000000"/>
-              <w:left w:val="single" w:sz="3" w:space="0" w:color="000000"/>
-              <w:bottom w:val="single" w:sz="4" w:space="0" w:color="000000"/>
-              <w:right w:val="single" w:sz="4" w:space="0" w:color="000000"/>
-            </w:tcBorders>
-          </w:tcPr>
-          <w:p>
-            <w:pPr>
-              <w:spacing w:line="360" w:lineRule="auto"/>
-              <w:jc w:val="both"/>
-              <w:rPr>
-                <w:rFonts w:ascii="Arial" w:hAnsi="Arial" w:cs="Arial"/>
-              </w:rPr>
-            </w:pPr>
-          </w:p>
-        </w:tc>
-        <w:tc>
-          <w:tcPr>
-            <w:tcW w:w="2398" w:type="dxa"/>
-            <w:tcBorders>
-              <w:top w:val="single" w:sz="3" w:space="0" w:color="000000"/>
-              <w:left w:val="single" w:sz="4" w:space="0" w:color="000000"/>
-              <w:bottom w:val="single" w:sz="4" w:space="0" w:color="000000"/>
-              <w:right w:val="single" w:sz="4" w:space="0" w:color="000000"/>
-            </w:tcBorders>
-          </w:tcPr>
-          <w:p>
-            <w:pPr>
-              <w:spacing w:line="360" w:lineRule="auto"/>
-              <w:ind w:right="56"/>
-              <w:rPr>
-                <w:rFonts w:ascii="Arial" w:hAnsi="Arial" w:cs="Arial"/>
-              </w:rPr>
-            </w:pPr>
+            <w:r>
+              <w:rPr>
+                <w:rFonts w:ascii="Arial" w:hAnsi="Arial" w:cs="Arial"/>
+              </w:rPr>
+              <w:t>15/01/2019</w:t>
+            </w:r>
           </w:p>
         </w:tc>
       </w:tr>
@@ -5274,7 +3968,7 @@
       </w:rPr>
       <w:drawing>
         <wp:inline distT="0" distB="0" distL="0" distR="0">
-          <wp:extent cx="1562986" cy="609600"/>
+          <wp:extent cx="1586404" cy="534107"/>
           <wp:effectExtent l="0" t="0" r="0" b="0"/>
           <wp:docPr id="7" name="Imagem 7"/>
           <wp:cNvGraphicFramePr>
@@ -5297,7 +3991,6 @@
                       </a:ext>
                     </a:extLst>
                   </a:blip>
-                  <a:srcRect/>
                   <a:stretch>
                     <a:fillRect/>
                   </a:stretch>
@@ -5305,7 +3998,7 @@
                 <pic:spPr bwMode="auto">
                   <a:xfrm>
                     <a:off x="0" y="0"/>
-                    <a:ext cx="1586404" cy="618733"/>
+                    <a:ext cx="1586404" cy="534107"/>
                   </a:xfrm>
                   <a:prstGeom prst="rect">
                     <a:avLst/>
@@ -6348,6 +5041,78 @@
       </w:tblBorders>
     </w:tblPr>
   </w:style>
+  <w:style w:type="character" w:styleId="Refdecomentrio">
+    <w:name w:val="annotation reference"/>
+    <w:basedOn w:val="Fontepargpadro"/>
+    <w:uiPriority w:val="99"/>
+    <w:semiHidden/>
+    <w:unhideWhenUsed/>
+    <w:rsid w:val="001513D3"/>
+    <w:rPr>
+      <w:sz w:val="16"/>
+      <w:szCs w:val="16"/>
+    </w:rPr>
+  </w:style>
+  <w:style w:type="paragraph" w:styleId="Textodecomentrio">
+    <w:name w:val="annotation text"/>
+    <w:basedOn w:val="Normal"/>
+    <w:link w:val="TextodecomentrioChar"/>
+    <w:uiPriority w:val="99"/>
+    <w:semiHidden/>
+    <w:unhideWhenUsed/>
+    <w:rsid w:val="001513D3"/>
+    <w:pPr>
+      <w:spacing w:line="240" w:lineRule="auto"/>
+    </w:pPr>
+    <w:rPr>
+      <w:sz w:val="20"/>
+      <w:szCs w:val="20"/>
+    </w:rPr>
+  </w:style>
+  <w:style w:type="character" w:customStyle="1" w:styleId="TextodecomentrioChar">
+    <w:name w:val="Texto de comentário Char"/>
+    <w:basedOn w:val="Fontepargpadro"/>
+    <w:link w:val="Textodecomentrio"/>
+    <w:uiPriority w:val="99"/>
+    <w:semiHidden/>
+    <w:rsid w:val="001513D3"/>
+    <w:rPr>
+      <w:rFonts w:ascii="Calibri" w:eastAsia="Calibri" w:hAnsi="Calibri" w:cs="Calibri"/>
+      <w:color w:val="000000"/>
+      <w:sz w:val="20"/>
+      <w:szCs w:val="20"/>
+    </w:rPr>
+  </w:style>
+  <w:style w:type="paragraph" w:styleId="Assuntodocomentrio">
+    <w:name w:val="annotation subject"/>
+    <w:basedOn w:val="Textodecomentrio"/>
+    <w:next w:val="Textodecomentrio"/>
+    <w:link w:val="AssuntodocomentrioChar"/>
+    <w:uiPriority w:val="99"/>
+    <w:semiHidden/>
+    <w:unhideWhenUsed/>
+    <w:rsid w:val="001513D3"/>
+    <w:rPr>
+      <w:b/>
+      <w:bCs/>
+    </w:rPr>
+  </w:style>
+  <w:style w:type="character" w:customStyle="1" w:styleId="AssuntodocomentrioChar">
+    <w:name w:val="Assunto do comentário Char"/>
+    <w:basedOn w:val="TextodecomentrioChar"/>
+    <w:link w:val="Assuntodocomentrio"/>
+    <w:uiPriority w:val="99"/>
+    <w:semiHidden/>
+    <w:rsid w:val="001513D3"/>
+    <w:rPr>
+      <w:rFonts w:ascii="Calibri" w:eastAsia="Calibri" w:hAnsi="Calibri" w:cs="Calibri"/>
+      <w:b/>
+      <w:bCs/>
+      <w:color w:val="000000"/>
+      <w:sz w:val="20"/>
+      <w:szCs w:val="20"/>
+    </w:rPr>
+  </w:style>
 </w:styles>
 </file>
 

</xml_diff>